<commit_message>
Added a few rules
</commit_message>
<xml_diff>
--- a/1_Grammar_rules/Grammar rules_other.docx
+++ b/1_Grammar_rules/Grammar rules_other.docx
@@ -1,6 +1,6 @@
 
 <file path=word/document.xml><?xml version="1.0" encoding="utf-8"?>
-<w:document xmlns:wpc="http://schemas.microsoft.com/office/word/2010/wordprocessingCanvas" xmlns:cx="http://schemas.microsoft.com/office/drawing/2014/chartex" xmlns:mc="http://schemas.openxmlformats.org/markup-compatibility/2006" xmlns:o="urn:schemas-microsoft-com:office:office" xmlns:r="http://schemas.openxmlformats.org/officeDocument/2006/relationships" xmlns:m="http://schemas.openxmlformats.org/officeDocument/2006/math" xmlns:v="urn:schemas-microsoft-com:vml" xmlns:wp14="http://schemas.microsoft.com/office/word/2010/wordprocessingDrawing" xmlns:wp="http://schemas.openxmlformats.org/drawingml/2006/wordprocessingDrawing" xmlns:w10="urn:schemas-microsoft-com:office:word" xmlns:w="http://schemas.openxmlformats.org/wordprocessingml/2006/main" xmlns:w14="http://schemas.microsoft.com/office/word/2010/wordml" xmlns:w15="http://schemas.microsoft.com/office/word/2012/wordml" xmlns:w16se="http://schemas.microsoft.com/office/word/2015/wordml/symex" xmlns:wpg="http://schemas.microsoft.com/office/word/2010/wordprocessingGroup" xmlns:wpi="http://schemas.microsoft.com/office/word/2010/wordprocessingInk" xmlns:wne="http://schemas.microsoft.com/office/word/2006/wordml" xmlns:wps="http://schemas.microsoft.com/office/word/2010/wordprocessingShape" mc:Ignorable="w14 w15 w16se wp14">
+<w:document xmlns:wpc="http://schemas.microsoft.com/office/word/2010/wordprocessingCanvas" xmlns:cx="http://schemas.microsoft.com/office/drawing/2014/chartex" xmlns:cx1="http://schemas.microsoft.com/office/drawing/2015/9/8/chartex" xmlns:cx2="http://schemas.microsoft.com/office/drawing/2015/10/21/chartex" xmlns:cx3="http://schemas.microsoft.com/office/drawing/2016/5/9/chartex" xmlns:cx4="http://schemas.microsoft.com/office/drawing/2016/5/10/chartex" xmlns:cx5="http://schemas.microsoft.com/office/drawing/2016/5/11/chartex" xmlns:cx6="http://schemas.microsoft.com/office/drawing/2016/5/12/chartex" xmlns:cx7="http://schemas.microsoft.com/office/drawing/2016/5/13/chartex" xmlns:cx8="http://schemas.microsoft.com/office/drawing/2016/5/14/chartex" xmlns:mc="http://schemas.openxmlformats.org/markup-compatibility/2006" xmlns:aink="http://schemas.microsoft.com/office/drawing/2016/ink" xmlns:am3d="http://schemas.microsoft.com/office/drawing/2017/model3d" xmlns:o="urn:schemas-microsoft-com:office:office" xmlns:r="http://schemas.openxmlformats.org/officeDocument/2006/relationships" xmlns:m="http://schemas.openxmlformats.org/officeDocument/2006/math" xmlns:v="urn:schemas-microsoft-com:vml" xmlns:wp14="http://schemas.microsoft.com/office/word/2010/wordprocessingDrawing" xmlns:wp="http://schemas.openxmlformats.org/drawingml/2006/wordprocessingDrawing" xmlns:w10="urn:schemas-microsoft-com:office:word" xmlns:w="http://schemas.openxmlformats.org/wordprocessingml/2006/main" xmlns:w14="http://schemas.microsoft.com/office/word/2010/wordml" xmlns:w15="http://schemas.microsoft.com/office/word/2012/wordml" xmlns:w16cex="http://schemas.microsoft.com/office/word/2018/wordml/cex" xmlns:w16cid="http://schemas.microsoft.com/office/word/2016/wordml/cid" xmlns:w16="http://schemas.microsoft.com/office/word/2018/wordml" xmlns:w16sdtdh="http://schemas.microsoft.com/office/word/2020/wordml/sdtdatahash" xmlns:w16se="http://schemas.microsoft.com/office/word/2015/wordml/symex" xmlns:wpg="http://schemas.microsoft.com/office/word/2010/wordprocessingGroup" xmlns:wpi="http://schemas.microsoft.com/office/word/2010/wordprocessingInk" xmlns:wne="http://schemas.microsoft.com/office/word/2006/wordml" xmlns:wps="http://schemas.microsoft.com/office/word/2010/wordprocessingShape" mc:Ignorable="w14 w15 w16se w16cid w16 w16cex w16sdtdh wp14">
   <w:body>
     <w:p>
       <w:pPr>
@@ -6431,22 +6431,158 @@
           <w:szCs w:val="24"/>
           <w:lang w:val="ru-RU"/>
         </w:rPr>
-        <w:t xml:space="preserve"> </w:t>
-      </w:r>
+        <w:t xml:space="preserve"> Tokyo? – </w:t>
+      </w:r>
+      <w:r>
+        <w:rPr>
+          <w:rFonts w:ascii="Times New Roman" w:hAnsi="Times New Roman" w:cs="Times New Roman"/>
+          <w:b/>
+          <w:sz w:val="24"/>
+          <w:szCs w:val="24"/>
+          <w:lang w:val="ru-RU"/>
+        </w:rPr>
+        <w:t>Ты когда-нибудь</w:t>
+      </w:r>
+      <w:r>
+        <w:rPr>
+          <w:rFonts w:ascii="Times New Roman" w:hAnsi="Times New Roman" w:cs="Times New Roman"/>
+          <w:sz w:val="24"/>
+          <w:szCs w:val="24"/>
+          <w:lang w:val="ru-RU"/>
+        </w:rPr>
+        <w:t xml:space="preserve"> был в Токио?</w:t>
+      </w:r>
+    </w:p>
+    <w:p>
+      <w:pPr>
+        <w:spacing w:after="0" w:line="276" w:lineRule="auto"/>
+        <w:jc w:val="center"/>
+        <w:rPr>
+          <w:rFonts w:ascii="Times New Roman" w:hAnsi="Times New Roman" w:cs="Times New Roman"/>
+          <w:sz w:val="24"/>
+          <w:szCs w:val="24"/>
+          <w:lang w:val="ru-RU"/>
+        </w:rPr>
+      </w:pPr>
       <w:proofErr w:type="spellStart"/>
       <w:r>
         <w:rPr>
           <w:rFonts w:ascii="Times New Roman" w:hAnsi="Times New Roman" w:cs="Times New Roman"/>
-          <w:sz w:val="24"/>
-          <w:szCs w:val="24"/>
-          <w:lang w:val="ru-RU"/>
-        </w:rPr>
-        <w:t>Tokyo</w:t>
+          <w:b/>
+          <w:sz w:val="24"/>
+          <w:szCs w:val="24"/>
+          <w:lang w:val="ru-RU"/>
+        </w:rPr>
+        <w:t>Have</w:t>
       </w:r>
       <w:proofErr w:type="spellEnd"/>
       <w:r>
         <w:rPr>
           <w:rFonts w:ascii="Times New Roman" w:hAnsi="Times New Roman" w:cs="Times New Roman"/>
+          <w:b/>
+          <w:sz w:val="24"/>
+          <w:szCs w:val="24"/>
+          <w:lang w:val="ru-RU"/>
+        </w:rPr>
+        <w:t xml:space="preserve"> </w:t>
+      </w:r>
+      <w:proofErr w:type="spellStart"/>
+      <w:r>
+        <w:rPr>
+          <w:rFonts w:ascii="Times New Roman" w:hAnsi="Times New Roman" w:cs="Times New Roman"/>
+          <w:b/>
+          <w:sz w:val="24"/>
+          <w:szCs w:val="24"/>
+          <w:lang w:val="ru-RU"/>
+        </w:rPr>
+        <w:t>you</w:t>
+      </w:r>
+      <w:proofErr w:type="spellEnd"/>
+      <w:r>
+        <w:rPr>
+          <w:rFonts w:ascii="Times New Roman" w:hAnsi="Times New Roman" w:cs="Times New Roman"/>
+          <w:b/>
+          <w:sz w:val="24"/>
+          <w:szCs w:val="24"/>
+          <w:lang w:val="ru-RU"/>
+        </w:rPr>
+        <w:t xml:space="preserve"> </w:t>
+      </w:r>
+      <w:proofErr w:type="spellStart"/>
+      <w:r>
+        <w:rPr>
+          <w:rFonts w:ascii="Times New Roman" w:hAnsi="Times New Roman" w:cs="Times New Roman"/>
+          <w:b/>
+          <w:sz w:val="24"/>
+          <w:szCs w:val="24"/>
+          <w:lang w:val="ru-RU"/>
+        </w:rPr>
+        <w:t>ever</w:t>
+      </w:r>
+      <w:proofErr w:type="spellEnd"/>
+      <w:r>
+        <w:rPr>
+          <w:rFonts w:ascii="Times New Roman" w:hAnsi="Times New Roman" w:cs="Times New Roman"/>
+          <w:sz w:val="24"/>
+          <w:szCs w:val="24"/>
+          <w:lang w:val="ru-RU"/>
+        </w:rPr>
+        <w:t xml:space="preserve"> </w:t>
+      </w:r>
+      <w:proofErr w:type="spellStart"/>
+      <w:r>
+        <w:rPr>
+          <w:rFonts w:ascii="Times New Roman" w:hAnsi="Times New Roman" w:cs="Times New Roman"/>
+          <w:sz w:val="24"/>
+          <w:szCs w:val="24"/>
+          <w:lang w:val="ru-RU"/>
+        </w:rPr>
+        <w:t>read</w:t>
+      </w:r>
+      <w:proofErr w:type="spellEnd"/>
+      <w:r>
+        <w:rPr>
+          <w:rFonts w:ascii="Times New Roman" w:hAnsi="Times New Roman" w:cs="Times New Roman"/>
+          <w:sz w:val="24"/>
+          <w:szCs w:val="24"/>
+          <w:lang w:val="ru-RU"/>
+        </w:rPr>
+        <w:t xml:space="preserve"> </w:t>
+      </w:r>
+      <w:proofErr w:type="spellStart"/>
+      <w:r>
+        <w:rPr>
+          <w:rFonts w:ascii="Times New Roman" w:hAnsi="Times New Roman" w:cs="Times New Roman"/>
+          <w:sz w:val="24"/>
+          <w:szCs w:val="24"/>
+          <w:lang w:val="ru-RU"/>
+        </w:rPr>
+        <w:t>this</w:t>
+      </w:r>
+      <w:proofErr w:type="spellEnd"/>
+      <w:r>
+        <w:rPr>
+          <w:rFonts w:ascii="Times New Roman" w:hAnsi="Times New Roman" w:cs="Times New Roman"/>
+          <w:sz w:val="24"/>
+          <w:szCs w:val="24"/>
+          <w:lang w:val="ru-RU"/>
+        </w:rPr>
+        <w:t xml:space="preserve"> </w:t>
+      </w:r>
+      <w:proofErr w:type="spellStart"/>
+      <w:r>
+        <w:rPr>
+          <w:rFonts w:ascii="Times New Roman" w:hAnsi="Times New Roman" w:cs="Times New Roman"/>
+          <w:sz w:val="24"/>
+          <w:szCs w:val="24"/>
+          <w:lang w:val="ru-RU"/>
+        </w:rPr>
+        <w:t>book</w:t>
+      </w:r>
+      <w:proofErr w:type="spellEnd"/>
+      <w:r>
+        <w:rPr>
+          <w:rFonts w:ascii="Times New Roman" w:hAnsi="Times New Roman" w:cs="Times New Roman"/>
           <w:sz w:val="24"/>
           <w:szCs w:val="24"/>
           <w:lang w:val="ru-RU"/>
@@ -6470,7 +6606,7 @@
           <w:szCs w:val="24"/>
           <w:lang w:val="ru-RU"/>
         </w:rPr>
-        <w:t xml:space="preserve"> был в Токио?</w:t>
+        <w:t xml:space="preserve"> читал эту книгу?</w:t>
       </w:r>
     </w:p>
     <w:p>
@@ -6557,7 +6693,7 @@
           <w:szCs w:val="24"/>
           <w:lang w:val="ru-RU"/>
         </w:rPr>
-        <w:t>read</w:t>
+        <w:t>seen</w:t>
       </w:r>
       <w:proofErr w:type="spellEnd"/>
       <w:r>
@@ -6577,7 +6713,7 @@
           <w:szCs w:val="24"/>
           <w:lang w:val="ru-RU"/>
         </w:rPr>
-        <w:t>this</w:t>
+        <w:t>them</w:t>
       </w:r>
       <w:proofErr w:type="spellEnd"/>
       <w:r>
@@ -6597,7 +6733,7 @@
           <w:szCs w:val="24"/>
           <w:lang w:val="ru-RU"/>
         </w:rPr>
-        <w:t>book</w:t>
+        <w:t>live</w:t>
       </w:r>
       <w:proofErr w:type="spellEnd"/>
       <w:r>
@@ -6626,7 +6762,7 @@
           <w:szCs w:val="24"/>
           <w:lang w:val="ru-RU"/>
         </w:rPr>
-        <w:t xml:space="preserve"> читал эту книгу?</w:t>
+        <w:t xml:space="preserve"> видел их вживую?</w:t>
       </w:r>
     </w:p>
     <w:p>
@@ -6713,7 +6849,7 @@
           <w:szCs w:val="24"/>
           <w:lang w:val="ru-RU"/>
         </w:rPr>
-        <w:t>seen</w:t>
+        <w:t>eaten</w:t>
       </w:r>
       <w:proofErr w:type="spellEnd"/>
       <w:r>
@@ -6733,7 +6869,7 @@
           <w:szCs w:val="24"/>
           <w:lang w:val="ru-RU"/>
         </w:rPr>
-        <w:t>them</w:t>
+        <w:t>Mexican</w:t>
       </w:r>
       <w:proofErr w:type="spellEnd"/>
       <w:r>
@@ -6753,7 +6889,7 @@
           <w:szCs w:val="24"/>
           <w:lang w:val="ru-RU"/>
         </w:rPr>
-        <w:t>live</w:t>
+        <w:t>food</w:t>
       </w:r>
       <w:proofErr w:type="spellEnd"/>
       <w:r>
@@ -6763,6 +6899,298 @@
           <w:szCs w:val="24"/>
           <w:lang w:val="ru-RU"/>
         </w:rPr>
+        <w:t xml:space="preserve">? </w:t>
+      </w:r>
+      <w:r>
+        <w:rPr>
+          <w:rFonts w:ascii="Times New Roman" w:hAnsi="Times New Roman" w:cs="Times New Roman"/>
+          <w:b/>
+          <w:sz w:val="24"/>
+          <w:szCs w:val="24"/>
+          <w:lang w:val="ru-RU"/>
+        </w:rPr>
+        <w:t>– Ты когда-нибудь</w:t>
+      </w:r>
+      <w:r>
+        <w:rPr>
+          <w:rFonts w:ascii="Times New Roman" w:hAnsi="Times New Roman" w:cs="Times New Roman"/>
+          <w:sz w:val="24"/>
+          <w:szCs w:val="24"/>
+          <w:lang w:val="ru-RU"/>
+        </w:rPr>
+        <w:t xml:space="preserve"> ел мексиканскую еду?</w:t>
+      </w:r>
+    </w:p>
+    <w:p>
+      <w:pPr>
+        <w:spacing w:after="0" w:line="276" w:lineRule="auto"/>
+        <w:jc w:val="center"/>
+        <w:rPr>
+          <w:rFonts w:ascii="Times New Roman" w:hAnsi="Times New Roman" w:cs="Times New Roman"/>
+          <w:sz w:val="24"/>
+          <w:szCs w:val="24"/>
+          <w:lang w:val="ru-RU"/>
+        </w:rPr>
+      </w:pPr>
+      <w:proofErr w:type="spellStart"/>
+      <w:r>
+        <w:rPr>
+          <w:rFonts w:ascii="Times New Roman" w:hAnsi="Times New Roman" w:cs="Times New Roman"/>
+          <w:b/>
+          <w:sz w:val="24"/>
+          <w:szCs w:val="24"/>
+          <w:lang w:val="ru-RU"/>
+        </w:rPr>
+        <w:t>Have</w:t>
+      </w:r>
+      <w:proofErr w:type="spellEnd"/>
+      <w:r>
+        <w:rPr>
+          <w:rFonts w:ascii="Times New Roman" w:hAnsi="Times New Roman" w:cs="Times New Roman"/>
+          <w:b/>
+          <w:sz w:val="24"/>
+          <w:szCs w:val="24"/>
+          <w:lang w:val="ru-RU"/>
+        </w:rPr>
+        <w:t xml:space="preserve"> </w:t>
+      </w:r>
+      <w:proofErr w:type="spellStart"/>
+      <w:r>
+        <w:rPr>
+          <w:rFonts w:ascii="Times New Roman" w:hAnsi="Times New Roman" w:cs="Times New Roman"/>
+          <w:b/>
+          <w:sz w:val="24"/>
+          <w:szCs w:val="24"/>
+          <w:lang w:val="ru-RU"/>
+        </w:rPr>
+        <w:t>you</w:t>
+      </w:r>
+      <w:proofErr w:type="spellEnd"/>
+      <w:r>
+        <w:rPr>
+          <w:rFonts w:ascii="Times New Roman" w:hAnsi="Times New Roman" w:cs="Times New Roman"/>
+          <w:b/>
+          <w:sz w:val="24"/>
+          <w:szCs w:val="24"/>
+          <w:lang w:val="ru-RU"/>
+        </w:rPr>
+        <w:t xml:space="preserve"> </w:t>
+      </w:r>
+      <w:proofErr w:type="spellStart"/>
+      <w:r>
+        <w:rPr>
+          <w:rFonts w:ascii="Times New Roman" w:hAnsi="Times New Roman" w:cs="Times New Roman"/>
+          <w:b/>
+          <w:sz w:val="24"/>
+          <w:szCs w:val="24"/>
+          <w:lang w:val="ru-RU"/>
+        </w:rPr>
+        <w:t>ever</w:t>
+      </w:r>
+      <w:proofErr w:type="spellEnd"/>
+      <w:r>
+        <w:rPr>
+          <w:rFonts w:ascii="Times New Roman" w:hAnsi="Times New Roman" w:cs="Times New Roman"/>
+          <w:sz w:val="24"/>
+          <w:szCs w:val="24"/>
+          <w:lang w:val="ru-RU"/>
+        </w:rPr>
+        <w:t xml:space="preserve"> </w:t>
+      </w:r>
+      <w:proofErr w:type="spellStart"/>
+      <w:r>
+        <w:rPr>
+          <w:rFonts w:ascii="Times New Roman" w:hAnsi="Times New Roman" w:cs="Times New Roman"/>
+          <w:sz w:val="24"/>
+          <w:szCs w:val="24"/>
+          <w:lang w:val="ru-RU"/>
+        </w:rPr>
+        <w:t>taken</w:t>
+      </w:r>
+      <w:proofErr w:type="spellEnd"/>
+      <w:r>
+        <w:rPr>
+          <w:rFonts w:ascii="Times New Roman" w:hAnsi="Times New Roman" w:cs="Times New Roman"/>
+          <w:sz w:val="24"/>
+          <w:szCs w:val="24"/>
+          <w:lang w:val="ru-RU"/>
+        </w:rPr>
+        <w:t xml:space="preserve"> TOEFL? – </w:t>
+      </w:r>
+      <w:r>
+        <w:rPr>
+          <w:rFonts w:ascii="Times New Roman" w:hAnsi="Times New Roman" w:cs="Times New Roman"/>
+          <w:b/>
+          <w:sz w:val="24"/>
+          <w:szCs w:val="24"/>
+          <w:lang w:val="ru-RU"/>
+        </w:rPr>
+        <w:t>Ты когда-нибудь</w:t>
+      </w:r>
+      <w:r>
+        <w:rPr>
+          <w:rFonts w:ascii="Times New Roman" w:hAnsi="Times New Roman" w:cs="Times New Roman"/>
+          <w:sz w:val="24"/>
+          <w:szCs w:val="24"/>
+          <w:lang w:val="ru-RU"/>
+        </w:rPr>
+        <w:t xml:space="preserve"> сдавал TOEFL?</w:t>
+      </w:r>
+    </w:p>
+    <w:p>
+      <w:pPr>
+        <w:spacing w:after="0" w:line="276" w:lineRule="auto"/>
+        <w:jc w:val="center"/>
+        <w:rPr>
+          <w:rFonts w:ascii="Times New Roman" w:hAnsi="Times New Roman" w:cs="Times New Roman"/>
+          <w:sz w:val="24"/>
+          <w:szCs w:val="24"/>
+          <w:lang w:val="ru-RU"/>
+        </w:rPr>
+      </w:pPr>
+      <w:proofErr w:type="spellStart"/>
+      <w:r>
+        <w:rPr>
+          <w:rFonts w:ascii="Times New Roman" w:hAnsi="Times New Roman" w:cs="Times New Roman"/>
+          <w:b/>
+          <w:sz w:val="24"/>
+          <w:szCs w:val="24"/>
+          <w:lang w:val="ru-RU"/>
+        </w:rPr>
+        <w:t>Have</w:t>
+      </w:r>
+      <w:proofErr w:type="spellEnd"/>
+      <w:r>
+        <w:rPr>
+          <w:rFonts w:ascii="Times New Roman" w:hAnsi="Times New Roman" w:cs="Times New Roman"/>
+          <w:b/>
+          <w:sz w:val="24"/>
+          <w:szCs w:val="24"/>
+          <w:lang w:val="ru-RU"/>
+        </w:rPr>
+        <w:t xml:space="preserve"> </w:t>
+      </w:r>
+      <w:proofErr w:type="spellStart"/>
+      <w:r>
+        <w:rPr>
+          <w:rFonts w:ascii="Times New Roman" w:hAnsi="Times New Roman" w:cs="Times New Roman"/>
+          <w:b/>
+          <w:sz w:val="24"/>
+          <w:szCs w:val="24"/>
+          <w:lang w:val="ru-RU"/>
+        </w:rPr>
+        <w:t>you</w:t>
+      </w:r>
+      <w:proofErr w:type="spellEnd"/>
+      <w:r>
+        <w:rPr>
+          <w:rFonts w:ascii="Times New Roman" w:hAnsi="Times New Roman" w:cs="Times New Roman"/>
+          <w:b/>
+          <w:sz w:val="24"/>
+          <w:szCs w:val="24"/>
+          <w:lang w:val="ru-RU"/>
+        </w:rPr>
+        <w:t xml:space="preserve"> </w:t>
+      </w:r>
+      <w:proofErr w:type="spellStart"/>
+      <w:r>
+        <w:rPr>
+          <w:rFonts w:ascii="Times New Roman" w:hAnsi="Times New Roman" w:cs="Times New Roman"/>
+          <w:b/>
+          <w:sz w:val="24"/>
+          <w:szCs w:val="24"/>
+          <w:lang w:val="ru-RU"/>
+        </w:rPr>
+        <w:t>ever</w:t>
+      </w:r>
+      <w:proofErr w:type="spellEnd"/>
+      <w:r>
+        <w:rPr>
+          <w:rFonts w:ascii="Times New Roman" w:hAnsi="Times New Roman" w:cs="Times New Roman"/>
+          <w:sz w:val="24"/>
+          <w:szCs w:val="24"/>
+          <w:lang w:val="ru-RU"/>
+        </w:rPr>
+        <w:t xml:space="preserve"> </w:t>
+      </w:r>
+      <w:proofErr w:type="spellStart"/>
+      <w:r>
+        <w:rPr>
+          <w:rFonts w:ascii="Times New Roman" w:hAnsi="Times New Roman" w:cs="Times New Roman"/>
+          <w:sz w:val="24"/>
+          <w:szCs w:val="24"/>
+          <w:lang w:val="ru-RU"/>
+        </w:rPr>
+        <w:t>heard</w:t>
+      </w:r>
+      <w:proofErr w:type="spellEnd"/>
+      <w:r>
+        <w:rPr>
+          <w:rFonts w:ascii="Times New Roman" w:hAnsi="Times New Roman" w:cs="Times New Roman"/>
+          <w:sz w:val="24"/>
+          <w:szCs w:val="24"/>
+          <w:lang w:val="ru-RU"/>
+        </w:rPr>
+        <w:t xml:space="preserve"> </w:t>
+      </w:r>
+      <w:proofErr w:type="spellStart"/>
+      <w:r>
+        <w:rPr>
+          <w:rFonts w:ascii="Times New Roman" w:hAnsi="Times New Roman" w:cs="Times New Roman"/>
+          <w:sz w:val="24"/>
+          <w:szCs w:val="24"/>
+          <w:lang w:val="ru-RU"/>
+        </w:rPr>
+        <w:t>of</w:t>
+      </w:r>
+      <w:proofErr w:type="spellEnd"/>
+      <w:r>
+        <w:rPr>
+          <w:rFonts w:ascii="Times New Roman" w:hAnsi="Times New Roman" w:cs="Times New Roman"/>
+          <w:sz w:val="24"/>
+          <w:szCs w:val="24"/>
+          <w:lang w:val="ru-RU"/>
+        </w:rPr>
+        <w:t xml:space="preserve"> </w:t>
+      </w:r>
+      <w:proofErr w:type="spellStart"/>
+      <w:r>
+        <w:rPr>
+          <w:rFonts w:ascii="Times New Roman" w:hAnsi="Times New Roman" w:cs="Times New Roman"/>
+          <w:sz w:val="24"/>
+          <w:szCs w:val="24"/>
+          <w:lang w:val="ru-RU"/>
+        </w:rPr>
+        <w:t>such</w:t>
+      </w:r>
+      <w:proofErr w:type="spellEnd"/>
+      <w:r>
+        <w:rPr>
+          <w:rFonts w:ascii="Times New Roman" w:hAnsi="Times New Roman" w:cs="Times New Roman"/>
+          <w:sz w:val="24"/>
+          <w:szCs w:val="24"/>
+          <w:lang w:val="ru-RU"/>
+        </w:rPr>
+        <w:t xml:space="preserve"> a </w:t>
+      </w:r>
+      <w:proofErr w:type="spellStart"/>
+      <w:r>
+        <w:rPr>
+          <w:rFonts w:ascii="Times New Roman" w:hAnsi="Times New Roman" w:cs="Times New Roman"/>
+          <w:sz w:val="24"/>
+          <w:szCs w:val="24"/>
+          <w:lang w:val="ru-RU"/>
+        </w:rPr>
+        <w:t>thing</w:t>
+      </w:r>
+      <w:proofErr w:type="spellEnd"/>
+      <w:r>
+        <w:rPr>
+          <w:rFonts w:ascii="Times New Roman" w:hAnsi="Times New Roman" w:cs="Times New Roman"/>
+          <w:sz w:val="24"/>
+          <w:szCs w:val="24"/>
+          <w:lang w:val="ru-RU"/>
+        </w:rPr>
         <w:t xml:space="preserve">? – </w:t>
       </w:r>
       <w:r>
@@ -6782,515 +7210,67 @@
           <w:szCs w:val="24"/>
           <w:lang w:val="ru-RU"/>
         </w:rPr>
-        <w:t xml:space="preserve"> видел их вживую?</w:t>
-      </w:r>
-    </w:p>
-    <w:p>
-      <w:pPr>
-        <w:spacing w:after="0" w:line="276" w:lineRule="auto"/>
-        <w:jc w:val="center"/>
-        <w:rPr>
-          <w:rFonts w:ascii="Times New Roman" w:hAnsi="Times New Roman" w:cs="Times New Roman"/>
-          <w:sz w:val="24"/>
-          <w:szCs w:val="24"/>
-          <w:lang w:val="ru-RU"/>
-        </w:rPr>
-      </w:pPr>
-      <w:proofErr w:type="spellStart"/>
-      <w:r>
-        <w:rPr>
-          <w:rFonts w:ascii="Times New Roman" w:hAnsi="Times New Roman" w:cs="Times New Roman"/>
-          <w:b/>
-          <w:sz w:val="24"/>
-          <w:szCs w:val="24"/>
-          <w:lang w:val="ru-RU"/>
+        <w:t xml:space="preserve"> слышал об этом?</w:t>
+      </w:r>
+    </w:p>
+    <w:p>
+      <w:pPr>
+        <w:spacing w:after="0" w:line="276" w:lineRule="auto"/>
+        <w:rPr>
+          <w:rFonts w:ascii="Times New Roman" w:hAnsi="Times New Roman" w:cs="Times New Roman"/>
+          <w:b/>
+          <w:sz w:val="24"/>
+          <w:szCs w:val="24"/>
+          <w:lang w:val="ru-RU"/>
+        </w:rPr>
+      </w:pPr>
+      <w:r>
+        <w:rPr>
+          <w:rFonts w:ascii="Times New Roman" w:hAnsi="Times New Roman" w:cs="Times New Roman"/>
+          <w:b/>
+          <w:sz w:val="24"/>
+          <w:szCs w:val="24"/>
         </w:rPr>
         <w:t>Have</w:t>
       </w:r>
-      <w:proofErr w:type="spellEnd"/>
-      <w:r>
-        <w:rPr>
-          <w:rFonts w:ascii="Times New Roman" w:hAnsi="Times New Roman" w:cs="Times New Roman"/>
-          <w:b/>
-          <w:sz w:val="24"/>
-          <w:szCs w:val="24"/>
-          <w:lang w:val="ru-RU"/>
-        </w:rPr>
-        <w:t xml:space="preserve"> </w:t>
-      </w:r>
-      <w:proofErr w:type="spellStart"/>
-      <w:r>
-        <w:rPr>
-          <w:rFonts w:ascii="Times New Roman" w:hAnsi="Times New Roman" w:cs="Times New Roman"/>
-          <w:b/>
-          <w:sz w:val="24"/>
-          <w:szCs w:val="24"/>
-          <w:lang w:val="ru-RU"/>
+      <w:r>
+        <w:rPr>
+          <w:rFonts w:ascii="Times New Roman" w:hAnsi="Times New Roman" w:cs="Times New Roman"/>
+          <w:b/>
+          <w:sz w:val="24"/>
+          <w:szCs w:val="24"/>
+          <w:lang w:val="ru-RU"/>
+        </w:rPr>
+        <w:t xml:space="preserve"> </w:t>
+      </w:r>
+      <w:r>
+        <w:rPr>
+          <w:rFonts w:ascii="Times New Roman" w:hAnsi="Times New Roman" w:cs="Times New Roman"/>
+          <w:b/>
+          <w:sz w:val="24"/>
+          <w:szCs w:val="24"/>
         </w:rPr>
         <w:t>you</w:t>
       </w:r>
-      <w:proofErr w:type="spellEnd"/>
-      <w:r>
-        <w:rPr>
-          <w:rFonts w:ascii="Times New Roman" w:hAnsi="Times New Roman" w:cs="Times New Roman"/>
-          <w:b/>
-          <w:sz w:val="24"/>
-          <w:szCs w:val="24"/>
-          <w:lang w:val="ru-RU"/>
-        </w:rPr>
-        <w:t xml:space="preserve"> </w:t>
-      </w:r>
-      <w:proofErr w:type="spellStart"/>
-      <w:r>
-        <w:rPr>
-          <w:rFonts w:ascii="Times New Roman" w:hAnsi="Times New Roman" w:cs="Times New Roman"/>
-          <w:b/>
-          <w:sz w:val="24"/>
-          <w:szCs w:val="24"/>
-          <w:lang w:val="ru-RU"/>
+      <w:r>
+        <w:rPr>
+          <w:rFonts w:ascii="Times New Roman" w:hAnsi="Times New Roman" w:cs="Times New Roman"/>
+          <w:b/>
+          <w:sz w:val="24"/>
+          <w:szCs w:val="24"/>
+          <w:lang w:val="ru-RU"/>
+        </w:rPr>
+        <w:t xml:space="preserve"> </w:t>
+      </w:r>
+      <w:r>
+        <w:rPr>
+          <w:rFonts w:ascii="Times New Roman" w:hAnsi="Times New Roman" w:cs="Times New Roman"/>
+          <w:b/>
+          <w:sz w:val="24"/>
+          <w:szCs w:val="24"/>
         </w:rPr>
         <w:t>ever</w:t>
       </w:r>
-      <w:proofErr w:type="spellEnd"/>
-      <w:r>
-        <w:rPr>
-          <w:rFonts w:ascii="Times New Roman" w:hAnsi="Times New Roman" w:cs="Times New Roman"/>
-          <w:sz w:val="24"/>
-          <w:szCs w:val="24"/>
-          <w:lang w:val="ru-RU"/>
-        </w:rPr>
-        <w:t xml:space="preserve"> </w:t>
-      </w:r>
-      <w:proofErr w:type="spellStart"/>
-      <w:r>
-        <w:rPr>
-          <w:rFonts w:ascii="Times New Roman" w:hAnsi="Times New Roman" w:cs="Times New Roman"/>
-          <w:sz w:val="24"/>
-          <w:szCs w:val="24"/>
-          <w:lang w:val="ru-RU"/>
-        </w:rPr>
-        <w:t>eaten</w:t>
-      </w:r>
-      <w:proofErr w:type="spellEnd"/>
-      <w:r>
-        <w:rPr>
-          <w:rFonts w:ascii="Times New Roman" w:hAnsi="Times New Roman" w:cs="Times New Roman"/>
-          <w:sz w:val="24"/>
-          <w:szCs w:val="24"/>
-          <w:lang w:val="ru-RU"/>
-        </w:rPr>
-        <w:t xml:space="preserve"> </w:t>
-      </w:r>
-      <w:proofErr w:type="spellStart"/>
-      <w:r>
-        <w:rPr>
-          <w:rFonts w:ascii="Times New Roman" w:hAnsi="Times New Roman" w:cs="Times New Roman"/>
-          <w:sz w:val="24"/>
-          <w:szCs w:val="24"/>
-          <w:lang w:val="ru-RU"/>
-        </w:rPr>
-        <w:t>Mexican</w:t>
-      </w:r>
-      <w:proofErr w:type="spellEnd"/>
-      <w:r>
-        <w:rPr>
-          <w:rFonts w:ascii="Times New Roman" w:hAnsi="Times New Roman" w:cs="Times New Roman"/>
-          <w:sz w:val="24"/>
-          <w:szCs w:val="24"/>
-          <w:lang w:val="ru-RU"/>
-        </w:rPr>
-        <w:t xml:space="preserve"> </w:t>
-      </w:r>
-      <w:proofErr w:type="spellStart"/>
-      <w:r>
-        <w:rPr>
-          <w:rFonts w:ascii="Times New Roman" w:hAnsi="Times New Roman" w:cs="Times New Roman"/>
-          <w:sz w:val="24"/>
-          <w:szCs w:val="24"/>
-          <w:lang w:val="ru-RU"/>
-        </w:rPr>
-        <w:t>food</w:t>
-      </w:r>
-      <w:proofErr w:type="spellEnd"/>
-      <w:r>
-        <w:rPr>
-          <w:rFonts w:ascii="Times New Roman" w:hAnsi="Times New Roman" w:cs="Times New Roman"/>
-          <w:sz w:val="24"/>
-          <w:szCs w:val="24"/>
-          <w:lang w:val="ru-RU"/>
-        </w:rPr>
-        <w:t xml:space="preserve">? </w:t>
-      </w:r>
-      <w:r>
-        <w:rPr>
-          <w:rFonts w:ascii="Times New Roman" w:hAnsi="Times New Roman" w:cs="Times New Roman"/>
-          <w:b/>
-          <w:sz w:val="24"/>
-          <w:szCs w:val="24"/>
-          <w:lang w:val="ru-RU"/>
-        </w:rPr>
-        <w:t>– Ты когда-нибудь</w:t>
-      </w:r>
-      <w:r>
-        <w:rPr>
-          <w:rFonts w:ascii="Times New Roman" w:hAnsi="Times New Roman" w:cs="Times New Roman"/>
-          <w:sz w:val="24"/>
-          <w:szCs w:val="24"/>
-          <w:lang w:val="ru-RU"/>
-        </w:rPr>
-        <w:t xml:space="preserve"> ел мексиканскую еду?</w:t>
-      </w:r>
-    </w:p>
-    <w:p>
-      <w:pPr>
-        <w:spacing w:after="0" w:line="276" w:lineRule="auto"/>
-        <w:jc w:val="center"/>
-        <w:rPr>
-          <w:rFonts w:ascii="Times New Roman" w:hAnsi="Times New Roman" w:cs="Times New Roman"/>
-          <w:sz w:val="24"/>
-          <w:szCs w:val="24"/>
-          <w:lang w:val="ru-RU"/>
-        </w:rPr>
-      </w:pPr>
-      <w:proofErr w:type="spellStart"/>
-      <w:r>
-        <w:rPr>
-          <w:rFonts w:ascii="Times New Roman" w:hAnsi="Times New Roman" w:cs="Times New Roman"/>
-          <w:b/>
-          <w:sz w:val="24"/>
-          <w:szCs w:val="24"/>
-          <w:lang w:val="ru-RU"/>
-        </w:rPr>
-        <w:t>Have</w:t>
-      </w:r>
-      <w:proofErr w:type="spellEnd"/>
-      <w:r>
-        <w:rPr>
-          <w:rFonts w:ascii="Times New Roman" w:hAnsi="Times New Roman" w:cs="Times New Roman"/>
-          <w:b/>
-          <w:sz w:val="24"/>
-          <w:szCs w:val="24"/>
-          <w:lang w:val="ru-RU"/>
-        </w:rPr>
-        <w:t xml:space="preserve"> </w:t>
-      </w:r>
-      <w:proofErr w:type="spellStart"/>
-      <w:r>
-        <w:rPr>
-          <w:rFonts w:ascii="Times New Roman" w:hAnsi="Times New Roman" w:cs="Times New Roman"/>
-          <w:b/>
-          <w:sz w:val="24"/>
-          <w:szCs w:val="24"/>
-          <w:lang w:val="ru-RU"/>
-        </w:rPr>
-        <w:t>you</w:t>
-      </w:r>
-      <w:proofErr w:type="spellEnd"/>
-      <w:r>
-        <w:rPr>
-          <w:rFonts w:ascii="Times New Roman" w:hAnsi="Times New Roman" w:cs="Times New Roman"/>
-          <w:b/>
-          <w:sz w:val="24"/>
-          <w:szCs w:val="24"/>
-          <w:lang w:val="ru-RU"/>
-        </w:rPr>
-        <w:t xml:space="preserve"> </w:t>
-      </w:r>
-      <w:proofErr w:type="spellStart"/>
-      <w:r>
-        <w:rPr>
-          <w:rFonts w:ascii="Times New Roman" w:hAnsi="Times New Roman" w:cs="Times New Roman"/>
-          <w:b/>
-          <w:sz w:val="24"/>
-          <w:szCs w:val="24"/>
-          <w:lang w:val="ru-RU"/>
-        </w:rPr>
-        <w:t>ever</w:t>
-      </w:r>
-      <w:proofErr w:type="spellEnd"/>
-      <w:r>
-        <w:rPr>
-          <w:rFonts w:ascii="Times New Roman" w:hAnsi="Times New Roman" w:cs="Times New Roman"/>
-          <w:sz w:val="24"/>
-          <w:szCs w:val="24"/>
-          <w:lang w:val="ru-RU"/>
-        </w:rPr>
-        <w:t xml:space="preserve"> </w:t>
-      </w:r>
-      <w:proofErr w:type="spellStart"/>
-      <w:r>
-        <w:rPr>
-          <w:rFonts w:ascii="Times New Roman" w:hAnsi="Times New Roman" w:cs="Times New Roman"/>
-          <w:sz w:val="24"/>
-          <w:szCs w:val="24"/>
-          <w:lang w:val="ru-RU"/>
-        </w:rPr>
-        <w:t>taken</w:t>
-      </w:r>
-      <w:proofErr w:type="spellEnd"/>
-      <w:r>
-        <w:rPr>
-          <w:rFonts w:ascii="Times New Roman" w:hAnsi="Times New Roman" w:cs="Times New Roman"/>
-          <w:sz w:val="24"/>
-          <w:szCs w:val="24"/>
-          <w:lang w:val="ru-RU"/>
-        </w:rPr>
-        <w:t xml:space="preserve"> TOEFL? – </w:t>
-      </w:r>
-      <w:r>
-        <w:rPr>
-          <w:rFonts w:ascii="Times New Roman" w:hAnsi="Times New Roman" w:cs="Times New Roman"/>
-          <w:b/>
-          <w:sz w:val="24"/>
-          <w:szCs w:val="24"/>
-          <w:lang w:val="ru-RU"/>
-        </w:rPr>
-        <w:t>Ты когда-нибудь</w:t>
-      </w:r>
-      <w:r>
-        <w:rPr>
-          <w:rFonts w:ascii="Times New Roman" w:hAnsi="Times New Roman" w:cs="Times New Roman"/>
-          <w:sz w:val="24"/>
-          <w:szCs w:val="24"/>
-          <w:lang w:val="ru-RU"/>
-        </w:rPr>
-        <w:t xml:space="preserve"> сдавал TOEFL?</w:t>
-      </w:r>
-    </w:p>
-    <w:p>
-      <w:pPr>
-        <w:spacing w:after="0" w:line="276" w:lineRule="auto"/>
-        <w:jc w:val="center"/>
-        <w:rPr>
-          <w:rFonts w:ascii="Times New Roman" w:hAnsi="Times New Roman" w:cs="Times New Roman"/>
-          <w:sz w:val="24"/>
-          <w:szCs w:val="24"/>
-          <w:lang w:val="ru-RU"/>
-        </w:rPr>
-      </w:pPr>
-      <w:proofErr w:type="spellStart"/>
-      <w:r>
-        <w:rPr>
-          <w:rFonts w:ascii="Times New Roman" w:hAnsi="Times New Roman" w:cs="Times New Roman"/>
-          <w:b/>
-          <w:sz w:val="24"/>
-          <w:szCs w:val="24"/>
-          <w:lang w:val="ru-RU"/>
-        </w:rPr>
-        <w:t>Have</w:t>
-      </w:r>
-      <w:proofErr w:type="spellEnd"/>
-      <w:r>
-        <w:rPr>
-          <w:rFonts w:ascii="Times New Roman" w:hAnsi="Times New Roman" w:cs="Times New Roman"/>
-          <w:b/>
-          <w:sz w:val="24"/>
-          <w:szCs w:val="24"/>
-          <w:lang w:val="ru-RU"/>
-        </w:rPr>
-        <w:t xml:space="preserve"> </w:t>
-      </w:r>
-      <w:proofErr w:type="spellStart"/>
-      <w:r>
-        <w:rPr>
-          <w:rFonts w:ascii="Times New Roman" w:hAnsi="Times New Roman" w:cs="Times New Roman"/>
-          <w:b/>
-          <w:sz w:val="24"/>
-          <w:szCs w:val="24"/>
-          <w:lang w:val="ru-RU"/>
-        </w:rPr>
-        <w:t>you</w:t>
-      </w:r>
-      <w:proofErr w:type="spellEnd"/>
-      <w:r>
-        <w:rPr>
-          <w:rFonts w:ascii="Times New Roman" w:hAnsi="Times New Roman" w:cs="Times New Roman"/>
-          <w:b/>
-          <w:sz w:val="24"/>
-          <w:szCs w:val="24"/>
-          <w:lang w:val="ru-RU"/>
-        </w:rPr>
-        <w:t xml:space="preserve"> </w:t>
-      </w:r>
-      <w:proofErr w:type="spellStart"/>
-      <w:r>
-        <w:rPr>
-          <w:rFonts w:ascii="Times New Roman" w:hAnsi="Times New Roman" w:cs="Times New Roman"/>
-          <w:b/>
-          <w:sz w:val="24"/>
-          <w:szCs w:val="24"/>
-          <w:lang w:val="ru-RU"/>
-        </w:rPr>
-        <w:t>ever</w:t>
-      </w:r>
-      <w:proofErr w:type="spellEnd"/>
-      <w:r>
-        <w:rPr>
-          <w:rFonts w:ascii="Times New Roman" w:hAnsi="Times New Roman" w:cs="Times New Roman"/>
-          <w:sz w:val="24"/>
-          <w:szCs w:val="24"/>
-          <w:lang w:val="ru-RU"/>
-        </w:rPr>
-        <w:t xml:space="preserve"> </w:t>
-      </w:r>
-      <w:proofErr w:type="spellStart"/>
-      <w:r>
-        <w:rPr>
-          <w:rFonts w:ascii="Times New Roman" w:hAnsi="Times New Roman" w:cs="Times New Roman"/>
-          <w:sz w:val="24"/>
-          <w:szCs w:val="24"/>
-          <w:lang w:val="ru-RU"/>
-        </w:rPr>
-        <w:t>heard</w:t>
-      </w:r>
-      <w:proofErr w:type="spellEnd"/>
-      <w:r>
-        <w:rPr>
-          <w:rFonts w:ascii="Times New Roman" w:hAnsi="Times New Roman" w:cs="Times New Roman"/>
-          <w:sz w:val="24"/>
-          <w:szCs w:val="24"/>
-          <w:lang w:val="ru-RU"/>
-        </w:rPr>
-        <w:t xml:space="preserve"> </w:t>
-      </w:r>
-      <w:proofErr w:type="spellStart"/>
-      <w:r>
-        <w:rPr>
-          <w:rFonts w:ascii="Times New Roman" w:hAnsi="Times New Roman" w:cs="Times New Roman"/>
-          <w:sz w:val="24"/>
-          <w:szCs w:val="24"/>
-          <w:lang w:val="ru-RU"/>
-        </w:rPr>
-        <w:t>of</w:t>
-      </w:r>
-      <w:proofErr w:type="spellEnd"/>
-      <w:r>
-        <w:rPr>
-          <w:rFonts w:ascii="Times New Roman" w:hAnsi="Times New Roman" w:cs="Times New Roman"/>
-          <w:sz w:val="24"/>
-          <w:szCs w:val="24"/>
-          <w:lang w:val="ru-RU"/>
-        </w:rPr>
-        <w:t xml:space="preserve"> </w:t>
-      </w:r>
-      <w:proofErr w:type="spellStart"/>
-      <w:r>
-        <w:rPr>
-          <w:rFonts w:ascii="Times New Roman" w:hAnsi="Times New Roman" w:cs="Times New Roman"/>
-          <w:sz w:val="24"/>
-          <w:szCs w:val="24"/>
-          <w:lang w:val="ru-RU"/>
-        </w:rPr>
-        <w:t>such</w:t>
-      </w:r>
-      <w:proofErr w:type="spellEnd"/>
-      <w:r>
-        <w:rPr>
-          <w:rFonts w:ascii="Times New Roman" w:hAnsi="Times New Roman" w:cs="Times New Roman"/>
-          <w:sz w:val="24"/>
-          <w:szCs w:val="24"/>
-          <w:lang w:val="ru-RU"/>
-        </w:rPr>
-        <w:t xml:space="preserve"> a </w:t>
-      </w:r>
-      <w:proofErr w:type="spellStart"/>
-      <w:r>
-        <w:rPr>
-          <w:rFonts w:ascii="Times New Roman" w:hAnsi="Times New Roman" w:cs="Times New Roman"/>
-          <w:sz w:val="24"/>
-          <w:szCs w:val="24"/>
-          <w:lang w:val="ru-RU"/>
-        </w:rPr>
-        <w:t>thing</w:t>
-      </w:r>
-      <w:proofErr w:type="spellEnd"/>
-      <w:r>
-        <w:rPr>
-          <w:rFonts w:ascii="Times New Roman" w:hAnsi="Times New Roman" w:cs="Times New Roman"/>
-          <w:sz w:val="24"/>
-          <w:szCs w:val="24"/>
-          <w:lang w:val="ru-RU"/>
-        </w:rPr>
-        <w:t xml:space="preserve">? – </w:t>
-      </w:r>
-      <w:r>
-        <w:rPr>
-          <w:rFonts w:ascii="Times New Roman" w:hAnsi="Times New Roman" w:cs="Times New Roman"/>
-          <w:b/>
-          <w:sz w:val="24"/>
-          <w:szCs w:val="24"/>
-          <w:lang w:val="ru-RU"/>
-        </w:rPr>
-        <w:t>Ты когда-нибудь</w:t>
-      </w:r>
-      <w:r>
-        <w:rPr>
-          <w:rFonts w:ascii="Times New Roman" w:hAnsi="Times New Roman" w:cs="Times New Roman"/>
-          <w:sz w:val="24"/>
-          <w:szCs w:val="24"/>
-          <w:lang w:val="ru-RU"/>
-        </w:rPr>
-        <w:t xml:space="preserve"> слышал об этом?</w:t>
-      </w:r>
-    </w:p>
-    <w:p>
-      <w:pPr>
-        <w:spacing w:after="0" w:line="276" w:lineRule="auto"/>
-        <w:rPr>
-          <w:rFonts w:ascii="Times New Roman" w:hAnsi="Times New Roman" w:cs="Times New Roman"/>
-          <w:b/>
-          <w:sz w:val="24"/>
-          <w:szCs w:val="24"/>
-          <w:lang w:val="ru-RU"/>
-        </w:rPr>
-      </w:pPr>
-      <w:r>
-        <w:rPr>
-          <w:rFonts w:ascii="Times New Roman" w:hAnsi="Times New Roman" w:cs="Times New Roman"/>
-          <w:b/>
-          <w:sz w:val="24"/>
-          <w:szCs w:val="24"/>
-        </w:rPr>
-        <w:t>Have</w:t>
-      </w:r>
-      <w:r>
-        <w:rPr>
-          <w:rFonts w:ascii="Times New Roman" w:hAnsi="Times New Roman" w:cs="Times New Roman"/>
-          <w:b/>
-          <w:sz w:val="24"/>
-          <w:szCs w:val="24"/>
-          <w:lang w:val="ru-RU"/>
-        </w:rPr>
-        <w:t xml:space="preserve"> </w:t>
-      </w:r>
-      <w:r>
-        <w:rPr>
-          <w:rFonts w:ascii="Times New Roman" w:hAnsi="Times New Roman" w:cs="Times New Roman"/>
-          <w:b/>
-          <w:sz w:val="24"/>
-          <w:szCs w:val="24"/>
-        </w:rPr>
-        <w:t>you</w:t>
-      </w:r>
-      <w:r>
-        <w:rPr>
-          <w:rFonts w:ascii="Times New Roman" w:hAnsi="Times New Roman" w:cs="Times New Roman"/>
-          <w:b/>
-          <w:sz w:val="24"/>
-          <w:szCs w:val="24"/>
-          <w:lang w:val="ru-RU"/>
-        </w:rPr>
-        <w:t xml:space="preserve"> </w:t>
-      </w:r>
-      <w:r>
-        <w:rPr>
-          <w:rFonts w:ascii="Times New Roman" w:hAnsi="Times New Roman" w:cs="Times New Roman"/>
-          <w:b/>
-          <w:sz w:val="24"/>
-          <w:szCs w:val="24"/>
-        </w:rPr>
-        <w:t>ever</w:t>
-      </w:r>
       <w:r>
         <w:rPr>
           <w:rFonts w:ascii="Times New Roman" w:hAnsi="Times New Roman" w:cs="Times New Roman"/>
@@ -7533,7 +7513,7 @@
           <w:noProof/>
         </w:rPr>
         <w:drawing>
-          <wp:inline distT="0" distB="0" distL="0" distR="0" wp14:anchorId="1D20635B" wp14:editId="0D52B8CB">
+          <wp:inline distT="0" distB="0" distL="0" distR="0" wp14:anchorId="5EB0EC84" wp14:editId="446E5E2B">
             <wp:extent cx="6152515" cy="3152140"/>
             <wp:effectExtent l="0" t="0" r="635" b="0"/>
             <wp:docPr id="1" name="Рисунок 1"/>
@@ -10426,27 +10406,7 @@
           <w:sz w:val="24"/>
           <w:lang w:val="ru-RU"/>
         </w:rPr>
-        <w:t xml:space="preserve">. Под привычкой имеем </w:t>
-      </w:r>
-      <w:proofErr w:type="gramStart"/>
-      <w:r>
-        <w:rPr>
-          <w:rFonts w:ascii="Times New Roman" w:hAnsi="Times New Roman" w:cs="Times New Roman"/>
-          <w:color w:val="000000"/>
-          <w:sz w:val="24"/>
-          <w:lang w:val="ru-RU"/>
-        </w:rPr>
-        <w:t>ввиду что-то</w:t>
-      </w:r>
-      <w:proofErr w:type="gramEnd"/>
-      <w:r>
-        <w:rPr>
-          <w:rFonts w:ascii="Times New Roman" w:hAnsi="Times New Roman" w:cs="Times New Roman"/>
-          <w:color w:val="000000"/>
-          <w:sz w:val="24"/>
-          <w:lang w:val="ru-RU"/>
-        </w:rPr>
-        <w:t>, что повторялось регулярно, а не один раз</w:t>
+        <w:t>. Под привычкой имеем ввиду что-то, что повторялось регулярно, а не один раз</w:t>
       </w:r>
       <w:r>
         <w:rPr>
@@ -11092,28 +11052,1694 @@
         </w:rPr>
         <w:t>.</w:t>
       </w:r>
-      <w:r>
-        <w:rPr>
-          <w:rFonts w:ascii="Times New Roman" w:hAnsi="Times New Roman" w:cs="Times New Roman"/>
-          <w:color w:val="000000"/>
-          <w:lang w:val="ru-RU"/>
-        </w:rPr>
-        <w:t xml:space="preserve">  </w:t>
-      </w:r>
-    </w:p>
-    <w:p>
-      <w:pPr>
-        <w:rPr>
-          <w:rFonts w:ascii="Times New Roman" w:hAnsi="Times New Roman" w:cs="Times New Roman"/>
-          <w:color w:val="000000"/>
-          <w:lang w:val="ru-RU"/>
-        </w:rPr>
-      </w:pPr>
-      <w:r>
-        <w:rPr>
-          <w:rFonts w:ascii="Times New Roman" w:hAnsi="Times New Roman" w:cs="Times New Roman"/>
-          <w:color w:val="000000"/>
-          <w:lang w:val="ru-RU"/>
+    </w:p>
+    <w:p>
+      <w:pPr>
+        <w:rPr>
+          <w:rFonts w:ascii="Times New Roman" w:hAnsi="Times New Roman" w:cs="Times New Roman"/>
+          <w:color w:val="000000"/>
+          <w:lang w:val="ru-RU"/>
+        </w:rPr>
+      </w:pPr>
+      <w:r>
+        <w:rPr>
+          <w:rFonts w:ascii="Times New Roman" w:hAnsi="Times New Roman" w:cs="Times New Roman"/>
+          <w:color w:val="000000"/>
+          <w:lang w:val="ru-RU"/>
+        </w:rPr>
+        <w:br w:type="page"/>
+      </w:r>
+    </w:p>
+    <w:p>
+      <w:pPr>
+        <w:spacing w:after="0" w:line="276" w:lineRule="auto"/>
+        <w:jc w:val="center"/>
+        <w:rPr>
+          <w:rFonts w:ascii="Times New Roman" w:hAnsi="Times New Roman" w:cs="Times New Roman"/>
+          <w:b/>
+          <w:bCs/>
+          <w:color w:val="000000"/>
+          <w:sz w:val="24"/>
+          <w:szCs w:val="24"/>
+          <w:lang w:val="ru-RU"/>
+        </w:rPr>
+      </w:pPr>
+      <w:r>
+        <w:rPr>
+          <w:b/>
+          <w:bCs/>
+          <w:noProof/>
+        </w:rPr>
+        <w:lastRenderedPageBreak/>
+        <w:drawing>
+          <wp:anchor distT="0" distB="0" distL="114300" distR="114300" simplePos="0" relativeHeight="251658240" behindDoc="0" locked="0" layoutInCell="1" allowOverlap="1" wp14:anchorId="0A6B8F26" wp14:editId="45322010">
+            <wp:simplePos x="0" y="0"/>
+            <wp:positionH relativeFrom="page">
+              <wp:align>center</wp:align>
+            </wp:positionH>
+            <wp:positionV relativeFrom="paragraph">
+              <wp:posOffset>376809</wp:posOffset>
+            </wp:positionV>
+            <wp:extent cx="5905500" cy="5657850"/>
+            <wp:effectExtent l="0" t="0" r="0" b="0"/>
+            <wp:wrapTopAndBottom/>
+            <wp:docPr id="2" name="Рисунок 2"/>
+            <wp:cNvGraphicFramePr>
+              <a:graphicFrameLocks xmlns:a="http://schemas.openxmlformats.org/drawingml/2006/main" noChangeAspect="1"/>
+            </wp:cNvGraphicFramePr>
+            <a:graphic xmlns:a="http://schemas.openxmlformats.org/drawingml/2006/main">
+              <a:graphicData uri="http://schemas.openxmlformats.org/drawingml/2006/picture">
+                <pic:pic xmlns:pic="http://schemas.openxmlformats.org/drawingml/2006/picture">
+                  <pic:nvPicPr>
+                    <pic:cNvPr id="1" name=""/>
+                    <pic:cNvPicPr/>
+                  </pic:nvPicPr>
+                  <pic:blipFill>
+                    <a:blip r:embed="rId9">
+                      <a:extLst>
+                        <a:ext uri="{28A0092B-C50C-407E-A947-70E740481C1C}">
+                          <a14:useLocalDpi xmlns:a14="http://schemas.microsoft.com/office/drawing/2010/main" val="0"/>
+                        </a:ext>
+                      </a:extLst>
+                    </a:blip>
+                    <a:stretch>
+                      <a:fillRect/>
+                    </a:stretch>
+                  </pic:blipFill>
+                  <pic:spPr>
+                    <a:xfrm>
+                      <a:off x="0" y="0"/>
+                      <a:ext cx="5905500" cy="5657850"/>
+                    </a:xfrm>
+                    <a:prstGeom prst="rect">
+                      <a:avLst/>
+                    </a:prstGeom>
+                  </pic:spPr>
+                </pic:pic>
+              </a:graphicData>
+            </a:graphic>
+          </wp:anchor>
+        </w:drawing>
+      </w:r>
+      <w:r>
+        <w:rPr>
+          <w:rFonts w:ascii="Times New Roman" w:hAnsi="Times New Roman" w:cs="Times New Roman"/>
+          <w:b/>
+          <w:bCs/>
+          <w:color w:val="000000"/>
+          <w:sz w:val="24"/>
+          <w:szCs w:val="24"/>
+          <w:lang w:val="ru-RU"/>
+        </w:rPr>
+        <w:t>THE IMPERATIVE</w:t>
+      </w:r>
+    </w:p>
+    <w:p>
+      <w:pPr>
+        <w:spacing w:after="0" w:line="276" w:lineRule="auto"/>
+        <w:contextualSpacing/>
+        <w:jc w:val="both"/>
+        <w:rPr>
+          <w:rFonts w:ascii="Times New Roman" w:hAnsi="Times New Roman" w:cs="Times New Roman"/>
+          <w:color w:val="000000"/>
+          <w:sz w:val="24"/>
+          <w:szCs w:val="24"/>
+          <w:lang w:val="ru-RU"/>
+        </w:rPr>
+      </w:pPr>
+    </w:p>
+    <w:p>
+      <w:pPr>
+        <w:spacing w:after="0" w:line="276" w:lineRule="auto"/>
+        <w:ind w:firstLine="720"/>
+        <w:contextualSpacing/>
+        <w:rPr>
+          <w:rFonts w:ascii="Times New Roman" w:hAnsi="Times New Roman" w:cs="Times New Roman"/>
+          <w:b/>
+          <w:bCs/>
+          <w:color w:val="000000"/>
+          <w:sz w:val="24"/>
+          <w:szCs w:val="24"/>
+          <w:lang w:val="ru-RU"/>
+        </w:rPr>
+      </w:pPr>
+    </w:p>
+    <w:p>
+      <w:pPr>
+        <w:spacing w:after="0" w:line="276" w:lineRule="auto"/>
+        <w:ind w:firstLine="720"/>
+        <w:contextualSpacing/>
+        <w:rPr>
+          <w:rFonts w:ascii="Times New Roman" w:hAnsi="Times New Roman" w:cs="Times New Roman"/>
+          <w:b/>
+          <w:sz w:val="24"/>
+          <w:szCs w:val="24"/>
+        </w:rPr>
+      </w:pPr>
+      <w:r>
+        <w:rPr>
+          <w:rFonts w:ascii="Times New Roman" w:hAnsi="Times New Roman" w:cs="Times New Roman"/>
+          <w:b/>
+          <w:bCs/>
+          <w:color w:val="000000"/>
+          <w:sz w:val="24"/>
+          <w:szCs w:val="24"/>
+          <w:lang w:val="ru-RU"/>
+        </w:rPr>
+        <w:t>Form</w:t>
+      </w:r>
+      <w:r>
+        <w:rPr>
+          <w:rFonts w:ascii="Times New Roman" w:hAnsi="Times New Roman" w:cs="Times New Roman"/>
+          <w:b/>
+          <w:bCs/>
+          <w:color w:val="000000"/>
+          <w:sz w:val="24"/>
+          <w:szCs w:val="24"/>
+          <w:lang w:val="ru-RU"/>
+        </w:rPr>
+        <w:t xml:space="preserve"> </w:t>
+      </w:r>
+    </w:p>
+    <w:p>
+      <w:pPr>
+        <w:spacing w:after="0" w:line="276" w:lineRule="auto"/>
+        <w:ind w:firstLine="720"/>
+        <w:contextualSpacing/>
+        <w:rPr>
+          <w:rFonts w:ascii="Times New Roman" w:hAnsi="Times New Roman" w:cs="Times New Roman"/>
+          <w:bCs/>
+          <w:i/>
+          <w:iCs/>
+          <w:sz w:val="24"/>
+          <w:szCs w:val="24"/>
+        </w:rPr>
+      </w:pPr>
+      <w:r>
+        <w:rPr>
+          <w:rFonts w:ascii="Times New Roman" w:hAnsi="Times New Roman" w:cs="Times New Roman"/>
+          <w:bCs/>
+          <w:i/>
+          <w:iCs/>
+          <w:sz w:val="24"/>
+          <w:szCs w:val="24"/>
+        </w:rPr>
+        <w:t xml:space="preserve">The </w:t>
+      </w:r>
+      <w:r>
+        <w:rPr>
+          <w:rFonts w:ascii="Times New Roman" w:hAnsi="Times New Roman" w:cs="Times New Roman"/>
+          <w:b/>
+          <w:i/>
+          <w:iCs/>
+          <w:sz w:val="24"/>
+          <w:szCs w:val="24"/>
+        </w:rPr>
+        <w:t>form</w:t>
+      </w:r>
+      <w:r>
+        <w:rPr>
+          <w:rFonts w:ascii="Times New Roman" w:hAnsi="Times New Roman" w:cs="Times New Roman"/>
+          <w:bCs/>
+          <w:i/>
+          <w:iCs/>
+          <w:sz w:val="24"/>
+          <w:szCs w:val="24"/>
+        </w:rPr>
+        <w:t xml:space="preserve"> of the verb used </w:t>
+      </w:r>
+      <w:r>
+        <w:rPr>
+          <w:rFonts w:ascii="Times New Roman" w:hAnsi="Times New Roman" w:cs="Times New Roman"/>
+          <w:b/>
+          <w:i/>
+          <w:iCs/>
+          <w:sz w:val="24"/>
+          <w:szCs w:val="24"/>
+        </w:rPr>
+        <w:t>for the imperative</w:t>
+      </w:r>
+      <w:r>
+        <w:rPr>
+          <w:rFonts w:ascii="Times New Roman" w:hAnsi="Times New Roman" w:cs="Times New Roman"/>
+          <w:bCs/>
+          <w:i/>
+          <w:iCs/>
+          <w:sz w:val="24"/>
+          <w:szCs w:val="24"/>
+        </w:rPr>
+        <w:t xml:space="preserve"> is the </w:t>
+      </w:r>
+      <w:r>
+        <w:rPr>
+          <w:rFonts w:ascii="Times New Roman" w:hAnsi="Times New Roman" w:cs="Times New Roman"/>
+          <w:b/>
+          <w:i/>
+          <w:iCs/>
+          <w:sz w:val="24"/>
+          <w:szCs w:val="24"/>
+        </w:rPr>
+        <w:t>base form of the verb</w:t>
+      </w:r>
+      <w:r>
+        <w:rPr>
+          <w:rFonts w:ascii="Times New Roman" w:hAnsi="Times New Roman" w:cs="Times New Roman"/>
+          <w:bCs/>
+          <w:i/>
+          <w:iCs/>
+          <w:sz w:val="24"/>
+          <w:szCs w:val="24"/>
+        </w:rPr>
+        <w:t xml:space="preserve"> (=</w:t>
+      </w:r>
+      <w:r>
+        <w:rPr>
+          <w:rFonts w:ascii="Times New Roman" w:hAnsi="Times New Roman" w:cs="Times New Roman"/>
+          <w:bCs/>
+          <w:i/>
+          <w:iCs/>
+          <w:sz w:val="24"/>
+          <w:szCs w:val="24"/>
+        </w:rPr>
+        <w:t>==</w:t>
+      </w:r>
+      <w:r>
+        <w:rPr>
+          <w:rFonts w:ascii="Times New Roman" w:hAnsi="Times New Roman" w:cs="Times New Roman"/>
+          <w:bCs/>
+          <w:i/>
+          <w:iCs/>
+          <w:sz w:val="24"/>
+          <w:szCs w:val="24"/>
+        </w:rPr>
+        <w:t xml:space="preserve">the infinitive without to). </w:t>
+      </w:r>
+    </w:p>
+    <w:p>
+      <w:pPr>
+        <w:spacing w:after="0" w:line="276" w:lineRule="auto"/>
+        <w:ind w:firstLine="720"/>
+        <w:contextualSpacing/>
+        <w:rPr>
+          <w:rFonts w:ascii="Times New Roman" w:hAnsi="Times New Roman" w:cs="Times New Roman"/>
+          <w:bCs/>
+          <w:i/>
+          <w:iCs/>
+          <w:sz w:val="24"/>
+          <w:szCs w:val="24"/>
+        </w:rPr>
+      </w:pPr>
+      <w:r>
+        <w:rPr>
+          <w:rFonts w:ascii="Times New Roman" w:hAnsi="Times New Roman" w:cs="Times New Roman"/>
+          <w:b/>
+          <w:i/>
+          <w:iCs/>
+          <w:sz w:val="24"/>
+          <w:szCs w:val="24"/>
+        </w:rPr>
+        <w:t xml:space="preserve">There is no </w:t>
+      </w:r>
+      <w:r>
+        <w:rPr>
+          <w:rFonts w:ascii="Times New Roman" w:hAnsi="Times New Roman" w:cs="Times New Roman"/>
+          <w:b/>
+          <w:i/>
+          <w:iCs/>
+          <w:sz w:val="24"/>
+          <w:szCs w:val="24"/>
+          <w:u w:val="single"/>
+        </w:rPr>
+        <w:t>subject</w:t>
+      </w:r>
+      <w:r>
+        <w:rPr>
+          <w:rFonts w:ascii="Times New Roman" w:hAnsi="Times New Roman" w:cs="Times New Roman"/>
+          <w:bCs/>
+          <w:i/>
+          <w:iCs/>
+          <w:sz w:val="24"/>
+          <w:szCs w:val="24"/>
+        </w:rPr>
+        <w:t>.</w:t>
+      </w:r>
+      <w:r>
+        <w:rPr>
+          <w:rFonts w:ascii="Times New Roman" w:hAnsi="Times New Roman" w:cs="Times New Roman"/>
+          <w:bCs/>
+          <w:i/>
+          <w:iCs/>
+          <w:sz w:val="24"/>
+          <w:szCs w:val="24"/>
+        </w:rPr>
+        <w:t xml:space="preserve"> </w:t>
+      </w:r>
+    </w:p>
+    <w:p>
+      <w:pPr>
+        <w:spacing w:after="0" w:line="276" w:lineRule="auto"/>
+        <w:ind w:firstLine="720"/>
+        <w:contextualSpacing/>
+        <w:rPr>
+          <w:rFonts w:ascii="Times New Roman" w:hAnsi="Times New Roman" w:cs="Times New Roman"/>
+          <w:bCs/>
+          <w:i/>
+          <w:iCs/>
+          <w:sz w:val="24"/>
+          <w:szCs w:val="24"/>
+        </w:rPr>
+      </w:pPr>
+      <w:r>
+        <w:rPr>
+          <w:rFonts w:ascii="Times New Roman" w:hAnsi="Times New Roman" w:cs="Times New Roman"/>
+          <w:bCs/>
+          <w:i/>
+          <w:iCs/>
+          <w:sz w:val="24"/>
+          <w:szCs w:val="24"/>
+        </w:rPr>
+        <w:t xml:space="preserve">The </w:t>
+      </w:r>
+      <w:r>
+        <w:rPr>
+          <w:rFonts w:ascii="Times New Roman" w:hAnsi="Times New Roman" w:cs="Times New Roman"/>
+          <w:b/>
+          <w:i/>
+          <w:iCs/>
+          <w:sz w:val="24"/>
+          <w:szCs w:val="24"/>
+        </w:rPr>
+        <w:t>negative imperative</w:t>
+      </w:r>
+      <w:r>
+        <w:rPr>
+          <w:rFonts w:ascii="Times New Roman" w:hAnsi="Times New Roman" w:cs="Times New Roman"/>
+          <w:bCs/>
+          <w:i/>
+          <w:iCs/>
+          <w:sz w:val="24"/>
+          <w:szCs w:val="24"/>
+        </w:rPr>
+        <w:t xml:space="preserve"> is made </w:t>
+      </w:r>
+      <w:r>
+        <w:rPr>
+          <w:rFonts w:ascii="Times New Roman" w:hAnsi="Times New Roman" w:cs="Times New Roman"/>
+          <w:b/>
+          <w:i/>
+          <w:iCs/>
+          <w:sz w:val="24"/>
+          <w:szCs w:val="24"/>
+        </w:rPr>
+        <w:t>with</w:t>
+      </w:r>
+      <w:r>
+        <w:rPr>
+          <w:rFonts w:ascii="Times New Roman" w:hAnsi="Times New Roman" w:cs="Times New Roman"/>
+          <w:bCs/>
+          <w:i/>
+          <w:iCs/>
+          <w:sz w:val="24"/>
+          <w:szCs w:val="24"/>
+        </w:rPr>
+        <w:t xml:space="preserve"> </w:t>
+      </w:r>
+      <w:r>
+        <w:rPr>
+          <w:rFonts w:ascii="Times New Roman" w:hAnsi="Times New Roman" w:cs="Times New Roman"/>
+          <w:b/>
+          <w:i/>
+          <w:iCs/>
+          <w:sz w:val="24"/>
+          <w:szCs w:val="24"/>
+        </w:rPr>
+        <w:t>do not</w:t>
+      </w:r>
+      <w:r>
+        <w:rPr>
+          <w:rFonts w:ascii="Times New Roman" w:hAnsi="Times New Roman" w:cs="Times New Roman"/>
+          <w:bCs/>
+          <w:i/>
+          <w:iCs/>
+          <w:sz w:val="24"/>
+          <w:szCs w:val="24"/>
+        </w:rPr>
+        <w:t xml:space="preserve"> or </w:t>
+      </w:r>
+      <w:r>
+        <w:rPr>
+          <w:rFonts w:ascii="Times New Roman" w:hAnsi="Times New Roman" w:cs="Times New Roman"/>
+          <w:b/>
+          <w:i/>
+          <w:iCs/>
+          <w:sz w:val="24"/>
+          <w:szCs w:val="24"/>
+        </w:rPr>
+        <w:t>don’t</w:t>
+      </w:r>
+      <w:r>
+        <w:rPr>
+          <w:rFonts w:ascii="Times New Roman" w:hAnsi="Times New Roman" w:cs="Times New Roman"/>
+          <w:bCs/>
+          <w:i/>
+          <w:iCs/>
+          <w:sz w:val="24"/>
+          <w:szCs w:val="24"/>
+        </w:rPr>
+        <w:t xml:space="preserve"> + infinitive (no subject).</w:t>
+      </w:r>
+      <w:r>
+        <w:rPr>
+          <w:rFonts w:ascii="Times New Roman" w:hAnsi="Times New Roman" w:cs="Times New Roman"/>
+          <w:bCs/>
+          <w:i/>
+          <w:iCs/>
+          <w:sz w:val="24"/>
+          <w:szCs w:val="24"/>
+        </w:rPr>
+        <w:t xml:space="preserve"> </w:t>
+      </w:r>
+    </w:p>
+    <w:p>
+      <w:pPr>
+        <w:spacing w:after="0" w:line="276" w:lineRule="auto"/>
+        <w:ind w:firstLine="720"/>
+        <w:contextualSpacing/>
+        <w:rPr>
+          <w:rFonts w:ascii="Times New Roman" w:hAnsi="Times New Roman" w:cs="Times New Roman"/>
+          <w:bCs/>
+          <w:i/>
+          <w:iCs/>
+          <w:sz w:val="24"/>
+          <w:szCs w:val="24"/>
+        </w:rPr>
+      </w:pPr>
+    </w:p>
+    <w:p>
+      <w:pPr>
+        <w:spacing w:after="0" w:line="276" w:lineRule="auto"/>
+        <w:ind w:firstLine="720"/>
+        <w:contextualSpacing/>
+        <w:rPr>
+          <w:rFonts w:ascii="Times New Roman" w:hAnsi="Times New Roman" w:cs="Times New Roman"/>
+          <w:b/>
+          <w:i/>
+          <w:iCs/>
+          <w:sz w:val="24"/>
+          <w:szCs w:val="24"/>
+        </w:rPr>
+      </w:pPr>
+      <w:r>
+        <w:rPr>
+          <w:rFonts w:ascii="Times New Roman" w:hAnsi="Times New Roman" w:cs="Times New Roman"/>
+          <w:b/>
+          <w:i/>
+          <w:iCs/>
+          <w:sz w:val="24"/>
+          <w:szCs w:val="24"/>
+        </w:rPr>
+        <w:t>Use</w:t>
+      </w:r>
+      <w:r>
+        <w:rPr>
+          <w:rFonts w:ascii="Times New Roman" w:hAnsi="Times New Roman" w:cs="Times New Roman"/>
+          <w:b/>
+          <w:i/>
+          <w:iCs/>
+          <w:sz w:val="24"/>
+          <w:szCs w:val="24"/>
+        </w:rPr>
+        <w:t xml:space="preserve"> </w:t>
+      </w:r>
+    </w:p>
+    <w:p>
+      <w:pPr>
+        <w:spacing w:after="0" w:line="276" w:lineRule="auto"/>
+        <w:ind w:firstLine="720"/>
+        <w:contextualSpacing/>
+        <w:rPr>
+          <w:rFonts w:ascii="Times New Roman" w:hAnsi="Times New Roman" w:cs="Times New Roman"/>
+          <w:b/>
+          <w:i/>
+          <w:iCs/>
+          <w:sz w:val="24"/>
+          <w:szCs w:val="24"/>
+        </w:rPr>
+      </w:pPr>
+      <w:r>
+        <w:rPr>
+          <w:rFonts w:ascii="Times New Roman" w:hAnsi="Times New Roman" w:cs="Times New Roman"/>
+          <w:b/>
+          <w:i/>
+          <w:iCs/>
+          <w:sz w:val="24"/>
+          <w:szCs w:val="24"/>
+        </w:rPr>
+        <w:t>You can use the imperative to:</w:t>
+      </w:r>
+      <w:r>
+        <w:rPr>
+          <w:rFonts w:ascii="Times New Roman" w:hAnsi="Times New Roman" w:cs="Times New Roman"/>
+          <w:b/>
+          <w:i/>
+          <w:iCs/>
+          <w:sz w:val="24"/>
+          <w:szCs w:val="24"/>
+        </w:rPr>
+        <w:t xml:space="preserve"> </w:t>
+      </w:r>
+    </w:p>
+    <w:p>
+      <w:pPr>
+        <w:spacing w:after="0" w:line="276" w:lineRule="auto"/>
+        <w:ind w:firstLine="720"/>
+        <w:contextualSpacing/>
+        <w:rPr>
+          <w:rFonts w:ascii="Times New Roman" w:hAnsi="Times New Roman" w:cs="Times New Roman"/>
+          <w:bCs/>
+          <w:i/>
+          <w:iCs/>
+          <w:sz w:val="24"/>
+          <w:szCs w:val="24"/>
+        </w:rPr>
+      </w:pPr>
+      <w:r>
+        <w:rPr>
+          <w:rFonts w:ascii="Times New Roman" w:hAnsi="Times New Roman" w:cs="Times New Roman"/>
+          <w:bCs/>
+          <w:i/>
+          <w:iCs/>
+          <w:sz w:val="24"/>
+          <w:szCs w:val="24"/>
+        </w:rPr>
+        <w:t xml:space="preserve">give </w:t>
+      </w:r>
+      <w:r>
+        <w:rPr>
+          <w:rFonts w:ascii="Times New Roman" w:hAnsi="Times New Roman" w:cs="Times New Roman"/>
+          <w:bCs/>
+          <w:i/>
+          <w:iCs/>
+          <w:sz w:val="24"/>
+          <w:szCs w:val="24"/>
+          <w:u w:val="single"/>
+        </w:rPr>
+        <w:t>instructions</w:t>
+      </w:r>
+    </w:p>
+    <w:p>
+      <w:pPr>
+        <w:spacing w:after="0" w:line="276" w:lineRule="auto"/>
+        <w:ind w:firstLine="720"/>
+        <w:contextualSpacing/>
+        <w:jc w:val="center"/>
+        <w:rPr>
+          <w:rFonts w:ascii="Times New Roman" w:hAnsi="Times New Roman" w:cs="Times New Roman"/>
+          <w:bCs/>
+          <w:i/>
+          <w:iCs/>
+          <w:sz w:val="24"/>
+          <w:szCs w:val="24"/>
+        </w:rPr>
+      </w:pPr>
+      <w:r>
+        <w:rPr>
+          <w:rFonts w:ascii="Times New Roman" w:hAnsi="Times New Roman" w:cs="Times New Roman"/>
+          <w:bCs/>
+          <w:i/>
+          <w:iCs/>
+          <w:color w:val="FF0000"/>
+          <w:sz w:val="24"/>
+          <w:szCs w:val="24"/>
+        </w:rPr>
+        <w:t xml:space="preserve">Open </w:t>
+      </w:r>
+      <w:r>
+        <w:rPr>
+          <w:rFonts w:ascii="Times New Roman" w:hAnsi="Times New Roman" w:cs="Times New Roman"/>
+          <w:bCs/>
+          <w:i/>
+          <w:iCs/>
+          <w:sz w:val="24"/>
+          <w:szCs w:val="24"/>
+        </w:rPr>
+        <w:t>the package carefully.</w:t>
+      </w:r>
+    </w:p>
+    <w:p>
+      <w:pPr>
+        <w:spacing w:after="0" w:line="276" w:lineRule="auto"/>
+        <w:ind w:firstLine="720"/>
+        <w:contextualSpacing/>
+        <w:jc w:val="center"/>
+        <w:rPr>
+          <w:rFonts w:ascii="Times New Roman" w:hAnsi="Times New Roman" w:cs="Times New Roman"/>
+          <w:bCs/>
+          <w:i/>
+          <w:iCs/>
+          <w:sz w:val="24"/>
+          <w:szCs w:val="24"/>
+        </w:rPr>
+      </w:pPr>
+      <w:r>
+        <w:rPr>
+          <w:rFonts w:ascii="Times New Roman" w:hAnsi="Times New Roman" w:cs="Times New Roman"/>
+          <w:bCs/>
+          <w:i/>
+          <w:iCs/>
+          <w:color w:val="FF0000"/>
+          <w:sz w:val="24"/>
+          <w:szCs w:val="24"/>
+        </w:rPr>
+        <w:t xml:space="preserve">Connect </w:t>
+      </w:r>
+      <w:r>
+        <w:rPr>
+          <w:rFonts w:ascii="Times New Roman" w:hAnsi="Times New Roman" w:cs="Times New Roman"/>
+          <w:bCs/>
+          <w:i/>
+          <w:iCs/>
+          <w:sz w:val="24"/>
+          <w:szCs w:val="24"/>
+        </w:rPr>
+        <w:t>the cable into the plug.</w:t>
+      </w:r>
+      <w:r>
+        <w:rPr>
+          <w:rFonts w:ascii="Times New Roman" w:hAnsi="Times New Roman" w:cs="Times New Roman"/>
+          <w:bCs/>
+          <w:i/>
+          <w:iCs/>
+          <w:sz w:val="24"/>
+          <w:szCs w:val="24"/>
+        </w:rPr>
+        <w:t xml:space="preserve"> </w:t>
+      </w:r>
+    </w:p>
+    <w:p>
+      <w:pPr>
+        <w:spacing w:after="0" w:line="276" w:lineRule="auto"/>
+        <w:ind w:firstLine="720"/>
+        <w:contextualSpacing/>
+        <w:jc w:val="both"/>
+        <w:rPr>
+          <w:rFonts w:ascii="Times New Roman" w:hAnsi="Times New Roman" w:cs="Times New Roman"/>
+          <w:bCs/>
+          <w:i/>
+          <w:iCs/>
+          <w:sz w:val="24"/>
+          <w:szCs w:val="24"/>
+        </w:rPr>
+      </w:pPr>
+      <w:r>
+        <w:rPr>
+          <w:rFonts w:ascii="Times New Roman" w:hAnsi="Times New Roman" w:cs="Times New Roman"/>
+          <w:bCs/>
+          <w:i/>
+          <w:iCs/>
+          <w:sz w:val="24"/>
+          <w:szCs w:val="24"/>
+        </w:rPr>
+        <w:lastRenderedPageBreak/>
+        <w:t xml:space="preserve">give </w:t>
+      </w:r>
+      <w:r>
+        <w:rPr>
+          <w:rFonts w:ascii="Times New Roman" w:hAnsi="Times New Roman" w:cs="Times New Roman"/>
+          <w:bCs/>
+          <w:i/>
+          <w:iCs/>
+          <w:sz w:val="24"/>
+          <w:szCs w:val="24"/>
+          <w:u w:val="single"/>
+        </w:rPr>
+        <w:t>orders</w:t>
+      </w:r>
+    </w:p>
+    <w:p>
+      <w:pPr>
+        <w:spacing w:after="0" w:line="276" w:lineRule="auto"/>
+        <w:ind w:firstLine="720"/>
+        <w:contextualSpacing/>
+        <w:jc w:val="center"/>
+        <w:rPr>
+          <w:rFonts w:ascii="Times New Roman" w:hAnsi="Times New Roman" w:cs="Times New Roman"/>
+          <w:bCs/>
+          <w:i/>
+          <w:iCs/>
+          <w:sz w:val="24"/>
+          <w:szCs w:val="24"/>
+        </w:rPr>
+      </w:pPr>
+      <w:r>
+        <w:rPr>
+          <w:rFonts w:ascii="Times New Roman" w:hAnsi="Times New Roman" w:cs="Times New Roman"/>
+          <w:bCs/>
+          <w:i/>
+          <w:iCs/>
+          <w:color w:val="FF0000"/>
+          <w:sz w:val="24"/>
+          <w:szCs w:val="24"/>
+        </w:rPr>
+        <w:t xml:space="preserve">Fasten </w:t>
+      </w:r>
+      <w:r>
+        <w:rPr>
+          <w:rFonts w:ascii="Times New Roman" w:hAnsi="Times New Roman" w:cs="Times New Roman"/>
+          <w:bCs/>
+          <w:i/>
+          <w:iCs/>
+          <w:sz w:val="24"/>
+          <w:szCs w:val="24"/>
+        </w:rPr>
+        <w:t>your seatbelt.</w:t>
+      </w:r>
+    </w:p>
+    <w:p>
+      <w:pPr>
+        <w:spacing w:after="0" w:line="276" w:lineRule="auto"/>
+        <w:ind w:firstLine="720"/>
+        <w:contextualSpacing/>
+        <w:jc w:val="center"/>
+        <w:rPr>
+          <w:rFonts w:ascii="Times New Roman" w:hAnsi="Times New Roman" w:cs="Times New Roman"/>
+          <w:bCs/>
+          <w:i/>
+          <w:iCs/>
+          <w:sz w:val="24"/>
+          <w:szCs w:val="24"/>
+        </w:rPr>
+      </w:pPr>
+      <w:r>
+        <w:rPr>
+          <w:rFonts w:ascii="Times New Roman" w:hAnsi="Times New Roman" w:cs="Times New Roman"/>
+          <w:bCs/>
+          <w:i/>
+          <w:iCs/>
+          <w:color w:val="FF0000"/>
+          <w:sz w:val="24"/>
+          <w:szCs w:val="24"/>
+        </w:rPr>
+        <w:t xml:space="preserve">Stop </w:t>
+      </w:r>
+      <w:r>
+        <w:rPr>
+          <w:rFonts w:ascii="Times New Roman" w:hAnsi="Times New Roman" w:cs="Times New Roman"/>
+          <w:bCs/>
+          <w:i/>
+          <w:iCs/>
+          <w:sz w:val="24"/>
+          <w:szCs w:val="24"/>
+        </w:rPr>
+        <w:t>talking!</w:t>
+      </w:r>
+    </w:p>
+    <w:p>
+      <w:pPr>
+        <w:spacing w:after="0" w:line="276" w:lineRule="auto"/>
+        <w:ind w:firstLine="720"/>
+        <w:contextualSpacing/>
+        <w:jc w:val="center"/>
+        <w:rPr>
+          <w:rFonts w:ascii="Times New Roman" w:hAnsi="Times New Roman" w:cs="Times New Roman"/>
+          <w:bCs/>
+          <w:i/>
+          <w:iCs/>
+          <w:color w:val="FF0000"/>
+          <w:sz w:val="24"/>
+          <w:szCs w:val="24"/>
+        </w:rPr>
+      </w:pPr>
+      <w:r>
+        <w:rPr>
+          <w:rFonts w:ascii="Times New Roman" w:hAnsi="Times New Roman" w:cs="Times New Roman"/>
+          <w:bCs/>
+          <w:i/>
+          <w:iCs/>
+          <w:color w:val="FF0000"/>
+          <w:sz w:val="24"/>
+          <w:szCs w:val="24"/>
+        </w:rPr>
+        <w:t>Run!</w:t>
+      </w:r>
+      <w:r>
+        <w:rPr>
+          <w:rFonts w:ascii="Times New Roman" w:hAnsi="Times New Roman" w:cs="Times New Roman"/>
+          <w:bCs/>
+          <w:i/>
+          <w:iCs/>
+          <w:color w:val="FF0000"/>
+          <w:sz w:val="24"/>
+          <w:szCs w:val="24"/>
+        </w:rPr>
+        <w:t xml:space="preserve"> </w:t>
+      </w:r>
+    </w:p>
+    <w:p>
+      <w:pPr>
+        <w:spacing w:after="0" w:line="276" w:lineRule="auto"/>
+        <w:ind w:firstLine="720"/>
+        <w:contextualSpacing/>
+        <w:jc w:val="center"/>
+        <w:rPr>
+          <w:rFonts w:ascii="Times New Roman" w:hAnsi="Times New Roman" w:cs="Times New Roman"/>
+          <w:bCs/>
+          <w:i/>
+          <w:iCs/>
+          <w:color w:val="FF0000"/>
+          <w:sz w:val="24"/>
+          <w:szCs w:val="24"/>
+        </w:rPr>
+      </w:pPr>
+    </w:p>
+    <w:p>
+      <w:pPr>
+        <w:spacing w:after="0" w:line="276" w:lineRule="auto"/>
+        <w:ind w:firstLine="720"/>
+        <w:contextualSpacing/>
+        <w:jc w:val="both"/>
+        <w:rPr>
+          <w:rFonts w:ascii="Times New Roman" w:hAnsi="Times New Roman" w:cs="Times New Roman"/>
+          <w:bCs/>
+          <w:i/>
+          <w:iCs/>
+          <w:sz w:val="24"/>
+          <w:szCs w:val="24"/>
+        </w:rPr>
+      </w:pPr>
+      <w:r>
+        <w:rPr>
+          <w:rFonts w:ascii="Times New Roman" w:hAnsi="Times New Roman" w:cs="Times New Roman"/>
+          <w:bCs/>
+          <w:i/>
+          <w:iCs/>
+          <w:sz w:val="24"/>
+          <w:szCs w:val="24"/>
+          <w:u w:val="single"/>
+        </w:rPr>
+        <w:t>offer</w:t>
+      </w:r>
+      <w:r>
+        <w:rPr>
+          <w:rFonts w:ascii="Times New Roman" w:hAnsi="Times New Roman" w:cs="Times New Roman"/>
+          <w:bCs/>
+          <w:i/>
+          <w:iCs/>
+          <w:sz w:val="24"/>
+          <w:szCs w:val="24"/>
+        </w:rPr>
+        <w:t xml:space="preserve"> something or </w:t>
+      </w:r>
+      <w:r>
+        <w:rPr>
+          <w:rFonts w:ascii="Times New Roman" w:hAnsi="Times New Roman" w:cs="Times New Roman"/>
+          <w:bCs/>
+          <w:i/>
+          <w:iCs/>
+          <w:sz w:val="24"/>
+          <w:szCs w:val="24"/>
+          <w:u w:val="single"/>
+        </w:rPr>
+        <w:t>invite</w:t>
+      </w:r>
+      <w:r>
+        <w:rPr>
+          <w:rFonts w:ascii="Times New Roman" w:hAnsi="Times New Roman" w:cs="Times New Roman"/>
+          <w:bCs/>
+          <w:i/>
+          <w:iCs/>
+          <w:sz w:val="24"/>
+          <w:szCs w:val="24"/>
+        </w:rPr>
+        <w:t xml:space="preserve"> someone to something</w:t>
+      </w:r>
+    </w:p>
+    <w:p>
+      <w:pPr>
+        <w:spacing w:after="0" w:line="276" w:lineRule="auto"/>
+        <w:ind w:firstLine="720"/>
+        <w:contextualSpacing/>
+        <w:jc w:val="center"/>
+        <w:rPr>
+          <w:rFonts w:ascii="Times New Roman" w:hAnsi="Times New Roman" w:cs="Times New Roman"/>
+          <w:bCs/>
+          <w:i/>
+          <w:iCs/>
+          <w:sz w:val="24"/>
+          <w:szCs w:val="24"/>
+        </w:rPr>
+      </w:pPr>
+      <w:r>
+        <w:rPr>
+          <w:rFonts w:ascii="Times New Roman" w:hAnsi="Times New Roman" w:cs="Times New Roman"/>
+          <w:bCs/>
+          <w:i/>
+          <w:iCs/>
+          <w:color w:val="FF0000"/>
+          <w:sz w:val="24"/>
+          <w:szCs w:val="24"/>
+        </w:rPr>
+        <w:t xml:space="preserve">Have </w:t>
+      </w:r>
+      <w:r>
+        <w:rPr>
+          <w:rFonts w:ascii="Times New Roman" w:hAnsi="Times New Roman" w:cs="Times New Roman"/>
+          <w:bCs/>
+          <w:i/>
+          <w:iCs/>
+          <w:sz w:val="24"/>
+          <w:szCs w:val="24"/>
+        </w:rPr>
+        <w:t>some cookies.</w:t>
+      </w:r>
+    </w:p>
+    <w:p>
+      <w:pPr>
+        <w:spacing w:after="0" w:line="276" w:lineRule="auto"/>
+        <w:ind w:firstLine="720"/>
+        <w:contextualSpacing/>
+        <w:jc w:val="center"/>
+        <w:rPr>
+          <w:rFonts w:ascii="Times New Roman" w:hAnsi="Times New Roman" w:cs="Times New Roman"/>
+          <w:bCs/>
+          <w:i/>
+          <w:iCs/>
+          <w:sz w:val="24"/>
+          <w:szCs w:val="24"/>
+        </w:rPr>
+      </w:pPr>
+      <w:r>
+        <w:rPr>
+          <w:rFonts w:ascii="Times New Roman" w:hAnsi="Times New Roman" w:cs="Times New Roman"/>
+          <w:bCs/>
+          <w:i/>
+          <w:iCs/>
+          <w:color w:val="FF0000"/>
+          <w:sz w:val="24"/>
+          <w:szCs w:val="24"/>
+        </w:rPr>
+        <w:t xml:space="preserve">Come </w:t>
+      </w:r>
+      <w:r>
+        <w:rPr>
+          <w:rFonts w:ascii="Times New Roman" w:hAnsi="Times New Roman" w:cs="Times New Roman"/>
+          <w:bCs/>
+          <w:i/>
+          <w:iCs/>
+          <w:sz w:val="24"/>
+          <w:szCs w:val="24"/>
+        </w:rPr>
+        <w:t xml:space="preserve">and </w:t>
+      </w:r>
+      <w:r>
+        <w:rPr>
+          <w:rFonts w:ascii="Times New Roman" w:hAnsi="Times New Roman" w:cs="Times New Roman"/>
+          <w:bCs/>
+          <w:i/>
+          <w:iCs/>
+          <w:color w:val="FF0000"/>
+          <w:sz w:val="24"/>
+          <w:szCs w:val="24"/>
+        </w:rPr>
+        <w:t xml:space="preserve">sit </w:t>
+      </w:r>
+      <w:r>
+        <w:rPr>
+          <w:rFonts w:ascii="Times New Roman" w:hAnsi="Times New Roman" w:cs="Times New Roman"/>
+          <w:bCs/>
+          <w:i/>
+          <w:iCs/>
+          <w:sz w:val="24"/>
+          <w:szCs w:val="24"/>
+        </w:rPr>
+        <w:t>with us.</w:t>
+      </w:r>
+      <w:r>
+        <w:rPr>
+          <w:rFonts w:ascii="Times New Roman" w:hAnsi="Times New Roman" w:cs="Times New Roman"/>
+          <w:bCs/>
+          <w:i/>
+          <w:iCs/>
+          <w:sz w:val="24"/>
+          <w:szCs w:val="24"/>
+        </w:rPr>
+        <w:t xml:space="preserve"> </w:t>
+      </w:r>
+    </w:p>
+    <w:p>
+      <w:pPr>
+        <w:spacing w:after="0" w:line="276" w:lineRule="auto"/>
+        <w:ind w:firstLine="720"/>
+        <w:contextualSpacing/>
+        <w:jc w:val="center"/>
+        <w:rPr>
+          <w:rFonts w:ascii="Times New Roman" w:hAnsi="Times New Roman" w:cs="Times New Roman"/>
+          <w:bCs/>
+          <w:i/>
+          <w:iCs/>
+          <w:sz w:val="24"/>
+          <w:szCs w:val="24"/>
+        </w:rPr>
+      </w:pPr>
+    </w:p>
+    <w:p>
+      <w:pPr>
+        <w:spacing w:after="0" w:line="276" w:lineRule="auto"/>
+        <w:ind w:firstLine="720"/>
+        <w:contextualSpacing/>
+        <w:jc w:val="both"/>
+        <w:rPr>
+          <w:rFonts w:ascii="Times New Roman" w:hAnsi="Times New Roman" w:cs="Times New Roman"/>
+          <w:bCs/>
+          <w:i/>
+          <w:iCs/>
+          <w:sz w:val="24"/>
+          <w:szCs w:val="24"/>
+        </w:rPr>
+      </w:pPr>
+      <w:r>
+        <w:rPr>
+          <w:rFonts w:ascii="Times New Roman" w:hAnsi="Times New Roman" w:cs="Times New Roman"/>
+          <w:bCs/>
+          <w:i/>
+          <w:iCs/>
+          <w:sz w:val="24"/>
+          <w:szCs w:val="24"/>
+        </w:rPr>
+        <w:t xml:space="preserve">give </w:t>
+      </w:r>
+      <w:r>
+        <w:rPr>
+          <w:rFonts w:ascii="Times New Roman" w:hAnsi="Times New Roman" w:cs="Times New Roman"/>
+          <w:bCs/>
+          <w:i/>
+          <w:iCs/>
+          <w:sz w:val="24"/>
+          <w:szCs w:val="24"/>
+          <w:u w:val="single"/>
+        </w:rPr>
+        <w:t>advice</w:t>
+      </w:r>
+    </w:p>
+    <w:p>
+      <w:pPr>
+        <w:spacing w:after="0" w:line="276" w:lineRule="auto"/>
+        <w:ind w:firstLine="720"/>
+        <w:contextualSpacing/>
+        <w:jc w:val="center"/>
+        <w:rPr>
+          <w:rFonts w:ascii="Times New Roman" w:hAnsi="Times New Roman" w:cs="Times New Roman"/>
+          <w:bCs/>
+          <w:i/>
+          <w:iCs/>
+          <w:sz w:val="24"/>
+          <w:szCs w:val="24"/>
+        </w:rPr>
+      </w:pPr>
+      <w:r>
+        <w:rPr>
+          <w:rFonts w:ascii="Times New Roman" w:hAnsi="Times New Roman" w:cs="Times New Roman"/>
+          <w:bCs/>
+          <w:i/>
+          <w:iCs/>
+          <w:color w:val="FF0000"/>
+          <w:sz w:val="24"/>
+          <w:szCs w:val="24"/>
+        </w:rPr>
+        <w:t xml:space="preserve">Get </w:t>
+      </w:r>
+      <w:r>
+        <w:rPr>
+          <w:rFonts w:ascii="Times New Roman" w:hAnsi="Times New Roman" w:cs="Times New Roman"/>
+          <w:bCs/>
+          <w:i/>
+          <w:iCs/>
+          <w:sz w:val="24"/>
+          <w:szCs w:val="24"/>
+        </w:rPr>
+        <w:t>some sleep.</w:t>
+      </w:r>
+    </w:p>
+    <w:p>
+      <w:pPr>
+        <w:spacing w:after="0" w:line="276" w:lineRule="auto"/>
+        <w:ind w:firstLine="720"/>
+        <w:contextualSpacing/>
+        <w:jc w:val="center"/>
+        <w:rPr>
+          <w:rFonts w:ascii="Times New Roman" w:hAnsi="Times New Roman" w:cs="Times New Roman"/>
+          <w:bCs/>
+          <w:i/>
+          <w:iCs/>
+          <w:sz w:val="24"/>
+          <w:szCs w:val="24"/>
+        </w:rPr>
+      </w:pPr>
+      <w:r>
+        <w:rPr>
+          <w:rFonts w:ascii="Times New Roman" w:hAnsi="Times New Roman" w:cs="Times New Roman"/>
+          <w:bCs/>
+          <w:i/>
+          <w:iCs/>
+          <w:color w:val="FF0000"/>
+          <w:sz w:val="24"/>
+          <w:szCs w:val="24"/>
+        </w:rPr>
+        <w:t xml:space="preserve">Tell </w:t>
+      </w:r>
+      <w:r>
+        <w:rPr>
+          <w:rFonts w:ascii="Times New Roman" w:hAnsi="Times New Roman" w:cs="Times New Roman"/>
+          <w:bCs/>
+          <w:i/>
+          <w:iCs/>
+          <w:sz w:val="24"/>
+          <w:szCs w:val="24"/>
+        </w:rPr>
+        <w:t>her how you feel.</w:t>
+      </w:r>
+    </w:p>
+    <w:p>
+      <w:pPr>
+        <w:spacing w:after="0" w:line="276" w:lineRule="auto"/>
+        <w:ind w:firstLine="720"/>
+        <w:contextualSpacing/>
+        <w:jc w:val="center"/>
+        <w:rPr>
+          <w:rFonts w:ascii="Times New Roman" w:hAnsi="Times New Roman" w:cs="Times New Roman"/>
+          <w:bCs/>
+          <w:i/>
+          <w:iCs/>
+          <w:sz w:val="24"/>
+          <w:szCs w:val="24"/>
+        </w:rPr>
+      </w:pPr>
+      <w:r>
+        <w:rPr>
+          <w:rFonts w:ascii="Times New Roman" w:hAnsi="Times New Roman" w:cs="Times New Roman"/>
+          <w:bCs/>
+          <w:i/>
+          <w:iCs/>
+          <w:color w:val="FF0000"/>
+          <w:sz w:val="24"/>
+          <w:szCs w:val="24"/>
+        </w:rPr>
+        <w:t xml:space="preserve">Go </w:t>
+      </w:r>
+      <w:r>
+        <w:rPr>
+          <w:rFonts w:ascii="Times New Roman" w:hAnsi="Times New Roman" w:cs="Times New Roman"/>
+          <w:bCs/>
+          <w:i/>
+          <w:iCs/>
+          <w:sz w:val="24"/>
+          <w:szCs w:val="24"/>
+        </w:rPr>
+        <w:t xml:space="preserve">and </w:t>
+      </w:r>
+      <w:r>
+        <w:rPr>
+          <w:rFonts w:ascii="Times New Roman" w:hAnsi="Times New Roman" w:cs="Times New Roman"/>
+          <w:bCs/>
+          <w:i/>
+          <w:iCs/>
+          <w:color w:val="FF0000"/>
+          <w:sz w:val="24"/>
+          <w:szCs w:val="24"/>
+        </w:rPr>
+        <w:t xml:space="preserve">have </w:t>
+      </w:r>
+      <w:r>
+        <w:rPr>
+          <w:rFonts w:ascii="Times New Roman" w:hAnsi="Times New Roman" w:cs="Times New Roman"/>
+          <w:bCs/>
+          <w:i/>
+          <w:iCs/>
+          <w:sz w:val="24"/>
+          <w:szCs w:val="24"/>
+        </w:rPr>
+        <w:t>fun.</w:t>
+      </w:r>
+      <w:r>
+        <w:rPr>
+          <w:rFonts w:ascii="Times New Roman" w:hAnsi="Times New Roman" w:cs="Times New Roman"/>
+          <w:bCs/>
+          <w:i/>
+          <w:iCs/>
+          <w:sz w:val="24"/>
+          <w:szCs w:val="24"/>
+        </w:rPr>
+        <w:t xml:space="preserve"> </w:t>
+      </w:r>
+    </w:p>
+    <w:p>
+      <w:pPr>
+        <w:spacing w:after="0" w:line="276" w:lineRule="auto"/>
+        <w:ind w:firstLine="720"/>
+        <w:contextualSpacing/>
+        <w:jc w:val="center"/>
+        <w:rPr>
+          <w:rFonts w:ascii="Times New Roman" w:hAnsi="Times New Roman" w:cs="Times New Roman"/>
+          <w:bCs/>
+          <w:i/>
+          <w:iCs/>
+          <w:sz w:val="24"/>
+          <w:szCs w:val="24"/>
+        </w:rPr>
+      </w:pPr>
+    </w:p>
+    <w:p>
+      <w:pPr>
+        <w:spacing w:after="0" w:line="276" w:lineRule="auto"/>
+        <w:ind w:firstLine="720"/>
+        <w:contextualSpacing/>
+        <w:jc w:val="both"/>
+        <w:rPr>
+          <w:rFonts w:ascii="Times New Roman" w:hAnsi="Times New Roman" w:cs="Times New Roman"/>
+          <w:bCs/>
+          <w:i/>
+          <w:iCs/>
+          <w:sz w:val="24"/>
+          <w:szCs w:val="24"/>
+        </w:rPr>
+      </w:pPr>
+      <w:r>
+        <w:rPr>
+          <w:rFonts w:ascii="Times New Roman" w:hAnsi="Times New Roman" w:cs="Times New Roman"/>
+          <w:bCs/>
+          <w:i/>
+          <w:iCs/>
+          <w:sz w:val="24"/>
+          <w:szCs w:val="24"/>
+        </w:rPr>
+        <w:t xml:space="preserve">give </w:t>
+      </w:r>
+      <w:r>
+        <w:rPr>
+          <w:rFonts w:ascii="Times New Roman" w:hAnsi="Times New Roman" w:cs="Times New Roman"/>
+          <w:bCs/>
+          <w:i/>
+          <w:iCs/>
+          <w:sz w:val="24"/>
+          <w:szCs w:val="24"/>
+          <w:u w:val="single"/>
+        </w:rPr>
+        <w:t>warnings</w:t>
+      </w:r>
+    </w:p>
+    <w:p>
+      <w:pPr>
+        <w:spacing w:after="0" w:line="276" w:lineRule="auto"/>
+        <w:ind w:firstLine="720"/>
+        <w:contextualSpacing/>
+        <w:jc w:val="center"/>
+        <w:rPr>
+          <w:rFonts w:ascii="Times New Roman" w:hAnsi="Times New Roman" w:cs="Times New Roman"/>
+          <w:bCs/>
+          <w:i/>
+          <w:iCs/>
+          <w:sz w:val="24"/>
+          <w:szCs w:val="24"/>
+        </w:rPr>
+      </w:pPr>
+      <w:r>
+        <w:rPr>
+          <w:rFonts w:ascii="Times New Roman" w:hAnsi="Times New Roman" w:cs="Times New Roman"/>
+          <w:bCs/>
+          <w:i/>
+          <w:iCs/>
+          <w:color w:val="FF0000"/>
+          <w:sz w:val="24"/>
+          <w:szCs w:val="24"/>
+        </w:rPr>
+        <w:t xml:space="preserve">Don’t touch </w:t>
+      </w:r>
+      <w:r>
+        <w:rPr>
+          <w:rFonts w:ascii="Times New Roman" w:hAnsi="Times New Roman" w:cs="Times New Roman"/>
+          <w:bCs/>
+          <w:i/>
+          <w:iCs/>
+          <w:sz w:val="24"/>
+          <w:szCs w:val="24"/>
+        </w:rPr>
+        <w:t>that cable.</w:t>
+      </w:r>
+    </w:p>
+    <w:p>
+      <w:pPr>
+        <w:spacing w:after="0" w:line="276" w:lineRule="auto"/>
+        <w:ind w:firstLine="720"/>
+        <w:contextualSpacing/>
+        <w:jc w:val="center"/>
+        <w:rPr>
+          <w:rFonts w:ascii="Times New Roman" w:hAnsi="Times New Roman" w:cs="Times New Roman"/>
+          <w:bCs/>
+          <w:i/>
+          <w:iCs/>
+          <w:sz w:val="24"/>
+          <w:szCs w:val="24"/>
+        </w:rPr>
+      </w:pPr>
+      <w:r>
+        <w:rPr>
+          <w:rFonts w:ascii="Times New Roman" w:hAnsi="Times New Roman" w:cs="Times New Roman"/>
+          <w:bCs/>
+          <w:i/>
+          <w:iCs/>
+          <w:color w:val="000000" w:themeColor="text1"/>
+          <w:sz w:val="24"/>
+          <w:szCs w:val="24"/>
+        </w:rPr>
+        <w:t>Please</w:t>
+      </w:r>
+      <w:r>
+        <w:rPr>
+          <w:rFonts w:ascii="Times New Roman" w:hAnsi="Times New Roman" w:cs="Times New Roman"/>
+          <w:bCs/>
+          <w:i/>
+          <w:iCs/>
+          <w:sz w:val="24"/>
+          <w:szCs w:val="24"/>
+        </w:rPr>
+        <w:t xml:space="preserve">, </w:t>
+      </w:r>
+      <w:r>
+        <w:rPr>
+          <w:rFonts w:ascii="Times New Roman" w:hAnsi="Times New Roman" w:cs="Times New Roman"/>
+          <w:bCs/>
+          <w:i/>
+          <w:iCs/>
+          <w:color w:val="FF0000"/>
+          <w:sz w:val="24"/>
+          <w:szCs w:val="24"/>
+        </w:rPr>
+        <w:t xml:space="preserve">Stop </w:t>
+      </w:r>
+      <w:r>
+        <w:rPr>
+          <w:rFonts w:ascii="Times New Roman" w:hAnsi="Times New Roman" w:cs="Times New Roman"/>
+          <w:bCs/>
+          <w:i/>
+          <w:iCs/>
+          <w:sz w:val="24"/>
+          <w:szCs w:val="24"/>
+        </w:rPr>
+        <w:t>the</w:t>
+      </w:r>
+      <w:r>
+        <w:rPr>
+          <w:rFonts w:ascii="Times New Roman" w:hAnsi="Times New Roman" w:cs="Times New Roman"/>
+          <w:bCs/>
+          <w:i/>
+          <w:iCs/>
+          <w:sz w:val="24"/>
+          <w:szCs w:val="24"/>
+        </w:rPr>
+        <w:t xml:space="preserve"> car!</w:t>
+      </w:r>
+      <w:r>
+        <w:rPr>
+          <w:rFonts w:ascii="Times New Roman" w:hAnsi="Times New Roman" w:cs="Times New Roman"/>
+          <w:bCs/>
+          <w:i/>
+          <w:iCs/>
+          <w:sz w:val="24"/>
+          <w:szCs w:val="24"/>
+        </w:rPr>
+        <w:t xml:space="preserve"> </w:t>
+      </w:r>
+    </w:p>
+    <w:p>
+      <w:pPr>
+        <w:spacing w:after="0" w:line="276" w:lineRule="auto"/>
+        <w:ind w:firstLine="720"/>
+        <w:contextualSpacing/>
+        <w:jc w:val="center"/>
+        <w:rPr>
+          <w:rFonts w:ascii="Times New Roman" w:hAnsi="Times New Roman" w:cs="Times New Roman"/>
+          <w:bCs/>
+          <w:i/>
+          <w:iCs/>
+          <w:sz w:val="24"/>
+          <w:szCs w:val="24"/>
+        </w:rPr>
+      </w:pPr>
+    </w:p>
+    <w:p>
+      <w:pPr>
+        <w:spacing w:after="0" w:line="276" w:lineRule="auto"/>
+        <w:ind w:firstLine="720"/>
+        <w:contextualSpacing/>
+        <w:jc w:val="both"/>
+        <w:rPr>
+          <w:rFonts w:ascii="Times New Roman" w:hAnsi="Times New Roman" w:cs="Times New Roman"/>
+          <w:bCs/>
+          <w:i/>
+          <w:iCs/>
+          <w:sz w:val="24"/>
+          <w:szCs w:val="24"/>
+        </w:rPr>
+      </w:pPr>
+      <w:r>
+        <w:rPr>
+          <w:rFonts w:ascii="Times New Roman" w:hAnsi="Times New Roman" w:cs="Times New Roman"/>
+          <w:bCs/>
+          <w:i/>
+          <w:iCs/>
+          <w:sz w:val="24"/>
+          <w:szCs w:val="24"/>
+        </w:rPr>
+        <w:t xml:space="preserve">You can use </w:t>
+      </w:r>
+      <w:r>
+        <w:rPr>
+          <w:rFonts w:ascii="Times New Roman" w:hAnsi="Times New Roman" w:cs="Times New Roman"/>
+          <w:b/>
+          <w:i/>
+          <w:iCs/>
+          <w:sz w:val="24"/>
+          <w:szCs w:val="24"/>
+        </w:rPr>
+        <w:t>let’s</w:t>
+      </w:r>
+      <w:r>
+        <w:rPr>
+          <w:rFonts w:ascii="Times New Roman" w:hAnsi="Times New Roman" w:cs="Times New Roman"/>
+          <w:bCs/>
+          <w:i/>
+          <w:iCs/>
+          <w:sz w:val="24"/>
+          <w:szCs w:val="24"/>
+        </w:rPr>
+        <w:t xml:space="preserve"> + verb to</w:t>
+      </w:r>
+      <w:r>
+        <w:rPr>
+          <w:rFonts w:ascii="Times New Roman" w:hAnsi="Times New Roman" w:cs="Times New Roman"/>
+          <w:bCs/>
+          <w:i/>
+          <w:iCs/>
+          <w:sz w:val="24"/>
+          <w:szCs w:val="24"/>
+        </w:rPr>
+        <w:t xml:space="preserve">. </w:t>
+      </w:r>
+      <w:r>
+        <w:rPr>
+          <w:rFonts w:ascii="Times New Roman" w:hAnsi="Times New Roman" w:cs="Times New Roman"/>
+          <w:bCs/>
+          <w:i/>
+          <w:iCs/>
+          <w:sz w:val="24"/>
+          <w:szCs w:val="24"/>
+        </w:rPr>
+        <w:t xml:space="preserve">The </w:t>
+      </w:r>
+      <w:r>
+        <w:rPr>
+          <w:rFonts w:ascii="Times New Roman" w:hAnsi="Times New Roman" w:cs="Times New Roman"/>
+          <w:b/>
+          <w:i/>
+          <w:iCs/>
+          <w:sz w:val="24"/>
+          <w:szCs w:val="24"/>
+        </w:rPr>
+        <w:t>negative</w:t>
+      </w:r>
+      <w:r>
+        <w:rPr>
+          <w:rFonts w:ascii="Times New Roman" w:hAnsi="Times New Roman" w:cs="Times New Roman"/>
+          <w:bCs/>
+          <w:i/>
+          <w:iCs/>
+          <w:sz w:val="24"/>
+          <w:szCs w:val="24"/>
+        </w:rPr>
+        <w:t xml:space="preserve"> is </w:t>
+      </w:r>
+      <w:r>
+        <w:rPr>
+          <w:rFonts w:ascii="Times New Roman" w:hAnsi="Times New Roman" w:cs="Times New Roman"/>
+          <w:b/>
+          <w:i/>
+          <w:iCs/>
+          <w:sz w:val="24"/>
+          <w:szCs w:val="24"/>
+        </w:rPr>
+        <w:t>Let's not</w:t>
+      </w:r>
+      <w:r>
+        <w:rPr>
+          <w:rFonts w:ascii="Times New Roman" w:hAnsi="Times New Roman" w:cs="Times New Roman"/>
+          <w:bCs/>
+          <w:i/>
+          <w:iCs/>
+          <w:sz w:val="24"/>
+          <w:szCs w:val="24"/>
+        </w:rPr>
+        <w:t>.</w:t>
+      </w:r>
+    </w:p>
+    <w:p>
+      <w:pPr>
+        <w:spacing w:after="0" w:line="276" w:lineRule="auto"/>
+        <w:ind w:firstLine="720"/>
+        <w:contextualSpacing/>
+        <w:jc w:val="both"/>
+        <w:rPr>
+          <w:rFonts w:ascii="Times New Roman" w:hAnsi="Times New Roman" w:cs="Times New Roman"/>
+          <w:bCs/>
+          <w:i/>
+          <w:iCs/>
+          <w:sz w:val="24"/>
+          <w:szCs w:val="24"/>
+        </w:rPr>
+      </w:pPr>
+      <w:r>
+        <w:rPr>
+          <w:rFonts w:ascii="Times New Roman" w:hAnsi="Times New Roman" w:cs="Times New Roman"/>
+          <w:bCs/>
+          <w:i/>
+          <w:iCs/>
+          <w:sz w:val="24"/>
+          <w:szCs w:val="24"/>
+        </w:rPr>
+        <w:t>make suggestions</w:t>
+      </w:r>
+    </w:p>
+    <w:p>
+      <w:pPr>
+        <w:spacing w:after="0" w:line="276" w:lineRule="auto"/>
+        <w:ind w:firstLine="720"/>
+        <w:contextualSpacing/>
+        <w:jc w:val="center"/>
+        <w:rPr>
+          <w:rFonts w:ascii="Times New Roman" w:hAnsi="Times New Roman" w:cs="Times New Roman"/>
+          <w:bCs/>
+          <w:i/>
+          <w:iCs/>
+          <w:sz w:val="24"/>
+          <w:szCs w:val="24"/>
+        </w:rPr>
+      </w:pPr>
+      <w:r>
+        <w:rPr>
+          <w:rFonts w:ascii="Times New Roman" w:hAnsi="Times New Roman" w:cs="Times New Roman"/>
+          <w:bCs/>
+          <w:i/>
+          <w:iCs/>
+          <w:sz w:val="24"/>
+          <w:szCs w:val="24"/>
+        </w:rPr>
+        <w:t xml:space="preserve">It’s very hot today. </w:t>
+      </w:r>
+      <w:r>
+        <w:rPr>
+          <w:rFonts w:ascii="Times New Roman" w:hAnsi="Times New Roman" w:cs="Times New Roman"/>
+          <w:bCs/>
+          <w:i/>
+          <w:iCs/>
+          <w:color w:val="FF0000"/>
+          <w:sz w:val="24"/>
+          <w:szCs w:val="24"/>
+        </w:rPr>
+        <w:t xml:space="preserve">Let’s </w:t>
+      </w:r>
+      <w:r>
+        <w:rPr>
+          <w:rFonts w:ascii="Times New Roman" w:hAnsi="Times New Roman" w:cs="Times New Roman"/>
+          <w:bCs/>
+          <w:i/>
+          <w:iCs/>
+          <w:sz w:val="24"/>
+          <w:szCs w:val="24"/>
+        </w:rPr>
+        <w:t>go to the swimming pool.</w:t>
+      </w:r>
+    </w:p>
+    <w:p>
+      <w:pPr>
+        <w:spacing w:after="0" w:line="276" w:lineRule="auto"/>
+        <w:ind w:firstLine="720"/>
+        <w:contextualSpacing/>
+        <w:jc w:val="center"/>
+        <w:rPr>
+          <w:rFonts w:ascii="Times New Roman" w:hAnsi="Times New Roman" w:cs="Times New Roman"/>
+          <w:bCs/>
+          <w:i/>
+          <w:iCs/>
+          <w:sz w:val="24"/>
+          <w:szCs w:val="24"/>
+        </w:rPr>
+      </w:pPr>
+      <w:r>
+        <w:rPr>
+          <w:rFonts w:ascii="Times New Roman" w:hAnsi="Times New Roman" w:cs="Times New Roman"/>
+          <w:bCs/>
+          <w:i/>
+          <w:iCs/>
+          <w:color w:val="FF0000"/>
+          <w:sz w:val="24"/>
+          <w:szCs w:val="24"/>
+        </w:rPr>
+        <w:t xml:space="preserve">Let’s not </w:t>
+      </w:r>
+      <w:r>
+        <w:rPr>
+          <w:rFonts w:ascii="Times New Roman" w:hAnsi="Times New Roman" w:cs="Times New Roman"/>
+          <w:bCs/>
+          <w:i/>
+          <w:iCs/>
+          <w:sz w:val="24"/>
+          <w:szCs w:val="24"/>
+        </w:rPr>
+        <w:t>go out today. I’m very tired.</w:t>
+      </w:r>
+    </w:p>
+    <w:p>
+      <w:pPr>
+        <w:spacing w:after="0" w:line="276" w:lineRule="auto"/>
+        <w:ind w:firstLine="720"/>
+        <w:contextualSpacing/>
+        <w:jc w:val="both"/>
+        <w:rPr>
+          <w:rFonts w:ascii="Times New Roman" w:hAnsi="Times New Roman" w:cs="Times New Roman"/>
+          <w:bCs/>
+          <w:i/>
+          <w:iCs/>
+          <w:sz w:val="24"/>
+          <w:szCs w:val="24"/>
+        </w:rPr>
+      </w:pPr>
+      <w:r>
+        <w:rPr>
+          <w:rFonts w:ascii="Times New Roman" w:hAnsi="Times New Roman" w:cs="Times New Roman"/>
+          <w:bCs/>
+          <w:i/>
+          <w:iCs/>
+          <w:sz w:val="24"/>
+          <w:szCs w:val="24"/>
         </w:rPr>
         <w:br w:type="page"/>
       </w:r>
@@ -11132,8 +12758,6 @@
           <w:lang w:val="ru-RU"/>
         </w:rPr>
       </w:pPr>
-      <w:bookmarkStart w:id="0" w:name="_GoBack"/>
-      <w:bookmarkEnd w:id="0"/>
       <w:r>
         <w:rPr>
           <w:rFonts w:ascii="Times New Roman" w:hAnsi="Times New Roman" w:cs="Times New Roman"/>
@@ -11996,7 +13620,7 @@
       </w:pPr>
     </w:p>
     <w:sectPr>
-      <w:footerReference w:type="default" r:id="rId9"/>
+      <w:footerReference w:type="default" r:id="rId10"/>
       <w:pgSz w:w="12240" w:h="15840"/>
       <w:pgMar w:top="1134" w:right="851" w:bottom="851" w:left="1134" w:header="709" w:footer="709" w:gutter="0"/>
       <w:cols w:space="708"/>
@@ -12007,7 +13631,7 @@
 </file>
 
 <file path=word/endnotes.xml><?xml version="1.0" encoding="utf-8"?>
-<w:endnotes xmlns:wpc="http://schemas.microsoft.com/office/word/2010/wordprocessingCanvas" xmlns:cx="http://schemas.microsoft.com/office/drawing/2014/chartex" xmlns:mc="http://schemas.openxmlformats.org/markup-compatibility/2006" xmlns:o="urn:schemas-microsoft-com:office:office" xmlns:r="http://schemas.openxmlformats.org/officeDocument/2006/relationships" xmlns:m="http://schemas.openxmlformats.org/officeDocument/2006/math" xmlns:v="urn:schemas-microsoft-com:vml" xmlns:wp14="http://schemas.microsoft.com/office/word/2010/wordprocessingDrawing" xmlns:wp="http://schemas.openxmlformats.org/drawingml/2006/wordprocessingDrawing" xmlns:w10="urn:schemas-microsoft-com:office:word" xmlns:w="http://schemas.openxmlformats.org/wordprocessingml/2006/main" xmlns:w14="http://schemas.microsoft.com/office/word/2010/wordml" xmlns:w15="http://schemas.microsoft.com/office/word/2012/wordml" xmlns:w16se="http://schemas.microsoft.com/office/word/2015/wordml/symex" xmlns:wpg="http://schemas.microsoft.com/office/word/2010/wordprocessingGroup" xmlns:wpi="http://schemas.microsoft.com/office/word/2010/wordprocessingInk" xmlns:wne="http://schemas.microsoft.com/office/word/2006/wordml" xmlns:wps="http://schemas.microsoft.com/office/word/2010/wordprocessingShape" mc:Ignorable="w14 w15 w16se wp14">
+<w:endnotes xmlns:wpc="http://schemas.microsoft.com/office/word/2010/wordprocessingCanvas" xmlns:cx="http://schemas.microsoft.com/office/drawing/2014/chartex" xmlns:cx1="http://schemas.microsoft.com/office/drawing/2015/9/8/chartex" xmlns:cx2="http://schemas.microsoft.com/office/drawing/2015/10/21/chartex" xmlns:cx3="http://schemas.microsoft.com/office/drawing/2016/5/9/chartex" xmlns:cx4="http://schemas.microsoft.com/office/drawing/2016/5/10/chartex" xmlns:cx5="http://schemas.microsoft.com/office/drawing/2016/5/11/chartex" xmlns:cx6="http://schemas.microsoft.com/office/drawing/2016/5/12/chartex" xmlns:cx7="http://schemas.microsoft.com/office/drawing/2016/5/13/chartex" xmlns:cx8="http://schemas.microsoft.com/office/drawing/2016/5/14/chartex" xmlns:mc="http://schemas.openxmlformats.org/markup-compatibility/2006" xmlns:aink="http://schemas.microsoft.com/office/drawing/2016/ink" xmlns:am3d="http://schemas.microsoft.com/office/drawing/2017/model3d" xmlns:o="urn:schemas-microsoft-com:office:office" xmlns:r="http://schemas.openxmlformats.org/officeDocument/2006/relationships" xmlns:m="http://schemas.openxmlformats.org/officeDocument/2006/math" xmlns:v="urn:schemas-microsoft-com:vml" xmlns:wp14="http://schemas.microsoft.com/office/word/2010/wordprocessingDrawing" xmlns:wp="http://schemas.openxmlformats.org/drawingml/2006/wordprocessingDrawing" xmlns:w10="urn:schemas-microsoft-com:office:word" xmlns:w="http://schemas.openxmlformats.org/wordprocessingml/2006/main" xmlns:w14="http://schemas.microsoft.com/office/word/2010/wordml" xmlns:w15="http://schemas.microsoft.com/office/word/2012/wordml" xmlns:w16cex="http://schemas.microsoft.com/office/word/2018/wordml/cex" xmlns:w16cid="http://schemas.microsoft.com/office/word/2016/wordml/cid" xmlns:w16="http://schemas.microsoft.com/office/word/2018/wordml" xmlns:w16sdtdh="http://schemas.microsoft.com/office/word/2020/wordml/sdtdatahash" xmlns:w16se="http://schemas.microsoft.com/office/word/2015/wordml/symex" xmlns:wpg="http://schemas.microsoft.com/office/word/2010/wordprocessingGroup" xmlns:wpi="http://schemas.microsoft.com/office/word/2010/wordprocessingInk" xmlns:wne="http://schemas.microsoft.com/office/word/2006/wordml" xmlns:wps="http://schemas.microsoft.com/office/word/2010/wordprocessingShape" mc:Ignorable="w14 w15 w16se w16cid w16 w16cex w16sdtdh wp14">
   <w:endnote w:type="separator" w:id="-1">
     <w:p>
       <w:pPr>
@@ -12032,7 +13656,7 @@
 </file>
 
 <file path=word/footer1.xml><?xml version="1.0" encoding="utf-8"?>
-<w:ftr xmlns:wpc="http://schemas.microsoft.com/office/word/2010/wordprocessingCanvas" xmlns:cx="http://schemas.microsoft.com/office/drawing/2014/chartex" xmlns:mc="http://schemas.openxmlformats.org/markup-compatibility/2006" xmlns:o="urn:schemas-microsoft-com:office:office" xmlns:r="http://schemas.openxmlformats.org/officeDocument/2006/relationships" xmlns:m="http://schemas.openxmlformats.org/officeDocument/2006/math" xmlns:v="urn:schemas-microsoft-com:vml" xmlns:wp14="http://schemas.microsoft.com/office/word/2010/wordprocessingDrawing" xmlns:wp="http://schemas.openxmlformats.org/drawingml/2006/wordprocessingDrawing" xmlns:w10="urn:schemas-microsoft-com:office:word" xmlns:w="http://schemas.openxmlformats.org/wordprocessingml/2006/main" xmlns:w14="http://schemas.microsoft.com/office/word/2010/wordml" xmlns:w15="http://schemas.microsoft.com/office/word/2012/wordml" xmlns:w16se="http://schemas.microsoft.com/office/word/2015/wordml/symex" xmlns:wpg="http://schemas.microsoft.com/office/word/2010/wordprocessingGroup" xmlns:wpi="http://schemas.microsoft.com/office/word/2010/wordprocessingInk" xmlns:wne="http://schemas.microsoft.com/office/word/2006/wordml" xmlns:wps="http://schemas.microsoft.com/office/word/2010/wordprocessingShape" mc:Ignorable="w14 w15 w16se wp14">
+<w:ftr xmlns:wpc="http://schemas.microsoft.com/office/word/2010/wordprocessingCanvas" xmlns:cx="http://schemas.microsoft.com/office/drawing/2014/chartex" xmlns:cx1="http://schemas.microsoft.com/office/drawing/2015/9/8/chartex" xmlns:cx2="http://schemas.microsoft.com/office/drawing/2015/10/21/chartex" xmlns:cx3="http://schemas.microsoft.com/office/drawing/2016/5/9/chartex" xmlns:cx4="http://schemas.microsoft.com/office/drawing/2016/5/10/chartex" xmlns:cx5="http://schemas.microsoft.com/office/drawing/2016/5/11/chartex" xmlns:cx6="http://schemas.microsoft.com/office/drawing/2016/5/12/chartex" xmlns:cx7="http://schemas.microsoft.com/office/drawing/2016/5/13/chartex" xmlns:cx8="http://schemas.microsoft.com/office/drawing/2016/5/14/chartex" xmlns:mc="http://schemas.openxmlformats.org/markup-compatibility/2006" xmlns:aink="http://schemas.microsoft.com/office/drawing/2016/ink" xmlns:am3d="http://schemas.microsoft.com/office/drawing/2017/model3d" xmlns:o="urn:schemas-microsoft-com:office:office" xmlns:r="http://schemas.openxmlformats.org/officeDocument/2006/relationships" xmlns:m="http://schemas.openxmlformats.org/officeDocument/2006/math" xmlns:v="urn:schemas-microsoft-com:vml" xmlns:wp14="http://schemas.microsoft.com/office/word/2010/wordprocessingDrawing" xmlns:wp="http://schemas.openxmlformats.org/drawingml/2006/wordprocessingDrawing" xmlns:w10="urn:schemas-microsoft-com:office:word" xmlns:w="http://schemas.openxmlformats.org/wordprocessingml/2006/main" xmlns:w14="http://schemas.microsoft.com/office/word/2010/wordml" xmlns:w15="http://schemas.microsoft.com/office/word/2012/wordml" xmlns:w16cex="http://schemas.microsoft.com/office/word/2018/wordml/cex" xmlns:w16cid="http://schemas.microsoft.com/office/word/2016/wordml/cid" xmlns:w16="http://schemas.microsoft.com/office/word/2018/wordml" xmlns:w16sdtdh="http://schemas.microsoft.com/office/word/2020/wordml/sdtdatahash" xmlns:w16se="http://schemas.microsoft.com/office/word/2015/wordml/symex" xmlns:wpg="http://schemas.microsoft.com/office/word/2010/wordprocessingGroup" xmlns:wpi="http://schemas.microsoft.com/office/word/2010/wordprocessingInk" xmlns:wne="http://schemas.microsoft.com/office/word/2006/wordml" xmlns:wps="http://schemas.microsoft.com/office/word/2010/wordprocessingShape" mc:Ignorable="w14 w15 w16se w16cid w16 w16cex w16sdtdh wp14">
   <w:p>
     <w:pPr>
       <w:pStyle w:val="a7"/>
@@ -12042,7 +13666,7 @@
 </file>
 
 <file path=word/footnotes.xml><?xml version="1.0" encoding="utf-8"?>
-<w:footnotes xmlns:wpc="http://schemas.microsoft.com/office/word/2010/wordprocessingCanvas" xmlns:cx="http://schemas.microsoft.com/office/drawing/2014/chartex" xmlns:mc="http://schemas.openxmlformats.org/markup-compatibility/2006" xmlns:o="urn:schemas-microsoft-com:office:office" xmlns:r="http://schemas.openxmlformats.org/officeDocument/2006/relationships" xmlns:m="http://schemas.openxmlformats.org/officeDocument/2006/math" xmlns:v="urn:schemas-microsoft-com:vml" xmlns:wp14="http://schemas.microsoft.com/office/word/2010/wordprocessingDrawing" xmlns:wp="http://schemas.openxmlformats.org/drawingml/2006/wordprocessingDrawing" xmlns:w10="urn:schemas-microsoft-com:office:word" xmlns:w="http://schemas.openxmlformats.org/wordprocessingml/2006/main" xmlns:w14="http://schemas.microsoft.com/office/word/2010/wordml" xmlns:w15="http://schemas.microsoft.com/office/word/2012/wordml" xmlns:w16se="http://schemas.microsoft.com/office/word/2015/wordml/symex" xmlns:wpg="http://schemas.microsoft.com/office/word/2010/wordprocessingGroup" xmlns:wpi="http://schemas.microsoft.com/office/word/2010/wordprocessingInk" xmlns:wne="http://schemas.microsoft.com/office/word/2006/wordml" xmlns:wps="http://schemas.microsoft.com/office/word/2010/wordprocessingShape" mc:Ignorable="w14 w15 w16se wp14">
+<w:footnotes xmlns:wpc="http://schemas.microsoft.com/office/word/2010/wordprocessingCanvas" xmlns:cx="http://schemas.microsoft.com/office/drawing/2014/chartex" xmlns:cx1="http://schemas.microsoft.com/office/drawing/2015/9/8/chartex" xmlns:cx2="http://schemas.microsoft.com/office/drawing/2015/10/21/chartex" xmlns:cx3="http://schemas.microsoft.com/office/drawing/2016/5/9/chartex" xmlns:cx4="http://schemas.microsoft.com/office/drawing/2016/5/10/chartex" xmlns:cx5="http://schemas.microsoft.com/office/drawing/2016/5/11/chartex" xmlns:cx6="http://schemas.microsoft.com/office/drawing/2016/5/12/chartex" xmlns:cx7="http://schemas.microsoft.com/office/drawing/2016/5/13/chartex" xmlns:cx8="http://schemas.microsoft.com/office/drawing/2016/5/14/chartex" xmlns:mc="http://schemas.openxmlformats.org/markup-compatibility/2006" xmlns:aink="http://schemas.microsoft.com/office/drawing/2016/ink" xmlns:am3d="http://schemas.microsoft.com/office/drawing/2017/model3d" xmlns:o="urn:schemas-microsoft-com:office:office" xmlns:r="http://schemas.openxmlformats.org/officeDocument/2006/relationships" xmlns:m="http://schemas.openxmlformats.org/officeDocument/2006/math" xmlns:v="urn:schemas-microsoft-com:vml" xmlns:wp14="http://schemas.microsoft.com/office/word/2010/wordprocessingDrawing" xmlns:wp="http://schemas.openxmlformats.org/drawingml/2006/wordprocessingDrawing" xmlns:w10="urn:schemas-microsoft-com:office:word" xmlns:w="http://schemas.openxmlformats.org/wordprocessingml/2006/main" xmlns:w14="http://schemas.microsoft.com/office/word/2010/wordml" xmlns:w15="http://schemas.microsoft.com/office/word/2012/wordml" xmlns:w16cex="http://schemas.microsoft.com/office/word/2018/wordml/cex" xmlns:w16cid="http://schemas.microsoft.com/office/word/2016/wordml/cid" xmlns:w16="http://schemas.microsoft.com/office/word/2018/wordml" xmlns:w16sdtdh="http://schemas.microsoft.com/office/word/2020/wordml/sdtdatahash" xmlns:w16se="http://schemas.microsoft.com/office/word/2015/wordml/symex" xmlns:wpg="http://schemas.microsoft.com/office/word/2010/wordprocessingGroup" xmlns:wpi="http://schemas.microsoft.com/office/word/2010/wordprocessingInk" xmlns:wne="http://schemas.microsoft.com/office/word/2006/wordml" xmlns:wps="http://schemas.microsoft.com/office/word/2010/wordprocessingShape" mc:Ignorable="w14 w15 w16se w16cid w16 w16cex w16sdtdh wp14">
   <w:footnote w:type="separator" w:id="-1">
     <w:p>
       <w:pPr>
@@ -12067,7 +13691,7 @@
 </file>
 
 <file path=word/numbering.xml><?xml version="1.0" encoding="utf-8"?>
-<w:numbering xmlns:wpc="http://schemas.microsoft.com/office/word/2010/wordprocessingCanvas" xmlns:cx="http://schemas.microsoft.com/office/drawing/2014/chartex" xmlns:mc="http://schemas.openxmlformats.org/markup-compatibility/2006" xmlns:o="urn:schemas-microsoft-com:office:office" xmlns:r="http://schemas.openxmlformats.org/officeDocument/2006/relationships" xmlns:m="http://schemas.openxmlformats.org/officeDocument/2006/math" xmlns:v="urn:schemas-microsoft-com:vml" xmlns:wp14="http://schemas.microsoft.com/office/word/2010/wordprocessingDrawing" xmlns:wp="http://schemas.openxmlformats.org/drawingml/2006/wordprocessingDrawing" xmlns:w10="urn:schemas-microsoft-com:office:word" xmlns:w="http://schemas.openxmlformats.org/wordprocessingml/2006/main" xmlns:w14="http://schemas.microsoft.com/office/word/2010/wordml" xmlns:w15="http://schemas.microsoft.com/office/word/2012/wordml" xmlns:w16se="http://schemas.microsoft.com/office/word/2015/wordml/symex" xmlns:wpg="http://schemas.microsoft.com/office/word/2010/wordprocessingGroup" xmlns:wpi="http://schemas.microsoft.com/office/word/2010/wordprocessingInk" xmlns:wne="http://schemas.microsoft.com/office/word/2006/wordml" xmlns:wps="http://schemas.microsoft.com/office/word/2010/wordprocessingShape" mc:Ignorable="w14 w15 w16se wp14">
+<w:numbering xmlns:wpc="http://schemas.microsoft.com/office/word/2010/wordprocessingCanvas" xmlns:cx="http://schemas.microsoft.com/office/drawing/2014/chartex" xmlns:cx1="http://schemas.microsoft.com/office/drawing/2015/9/8/chartex" xmlns:cx2="http://schemas.microsoft.com/office/drawing/2015/10/21/chartex" xmlns:cx3="http://schemas.microsoft.com/office/drawing/2016/5/9/chartex" xmlns:cx4="http://schemas.microsoft.com/office/drawing/2016/5/10/chartex" xmlns:cx5="http://schemas.microsoft.com/office/drawing/2016/5/11/chartex" xmlns:cx6="http://schemas.microsoft.com/office/drawing/2016/5/12/chartex" xmlns:cx7="http://schemas.microsoft.com/office/drawing/2016/5/13/chartex" xmlns:cx8="http://schemas.microsoft.com/office/drawing/2016/5/14/chartex" xmlns:mc="http://schemas.openxmlformats.org/markup-compatibility/2006" xmlns:aink="http://schemas.microsoft.com/office/drawing/2016/ink" xmlns:am3d="http://schemas.microsoft.com/office/drawing/2017/model3d" xmlns:o="urn:schemas-microsoft-com:office:office" xmlns:r="http://schemas.openxmlformats.org/officeDocument/2006/relationships" xmlns:m="http://schemas.openxmlformats.org/officeDocument/2006/math" xmlns:v="urn:schemas-microsoft-com:vml" xmlns:wp14="http://schemas.microsoft.com/office/word/2010/wordprocessingDrawing" xmlns:wp="http://schemas.openxmlformats.org/drawingml/2006/wordprocessingDrawing" xmlns:w10="urn:schemas-microsoft-com:office:word" xmlns:w="http://schemas.openxmlformats.org/wordprocessingml/2006/main" xmlns:w14="http://schemas.microsoft.com/office/word/2010/wordml" xmlns:w15="http://schemas.microsoft.com/office/word/2012/wordml" xmlns:w16cex="http://schemas.microsoft.com/office/word/2018/wordml/cex" xmlns:w16cid="http://schemas.microsoft.com/office/word/2016/wordml/cid" xmlns:w16="http://schemas.microsoft.com/office/word/2018/wordml" xmlns:w16sdtdh="http://schemas.microsoft.com/office/word/2020/wordml/sdtdatahash" xmlns:w16se="http://schemas.microsoft.com/office/word/2015/wordml/symex" xmlns:wpg="http://schemas.microsoft.com/office/word/2010/wordprocessingGroup" xmlns:wpi="http://schemas.microsoft.com/office/word/2010/wordprocessingInk" xmlns:wne="http://schemas.microsoft.com/office/word/2006/wordml" xmlns:wps="http://schemas.microsoft.com/office/word/2010/wordprocessingShape" mc:Ignorable="w14 w15 w16se w16cid w16 w16cex w16sdtdh wp14">
   <w:abstractNum w:abstractNumId="0" w15:restartNumberingAfterBreak="0">
     <w:nsid w:val="2E1A53D2"/>
     <w:multiLevelType w:val="hybridMultilevel"/>
@@ -13301,7 +14925,7 @@
 </file>
 
 <file path=word/styles.xml><?xml version="1.0" encoding="utf-8"?>
-<w:styles xmlns:mc="http://schemas.openxmlformats.org/markup-compatibility/2006" xmlns:r="http://schemas.openxmlformats.org/officeDocument/2006/relationships" xmlns:w="http://schemas.openxmlformats.org/wordprocessingml/2006/main" xmlns:w14="http://schemas.microsoft.com/office/word/2010/wordml" xmlns:w15="http://schemas.microsoft.com/office/word/2012/wordml" xmlns:w16se="http://schemas.microsoft.com/office/word/2015/wordml/symex" mc:Ignorable="w14 w15 w16se">
+<w:styles xmlns:mc="http://schemas.openxmlformats.org/markup-compatibility/2006" xmlns:r="http://schemas.openxmlformats.org/officeDocument/2006/relationships" xmlns:w="http://schemas.openxmlformats.org/wordprocessingml/2006/main" xmlns:w14="http://schemas.microsoft.com/office/word/2010/wordml" xmlns:w15="http://schemas.microsoft.com/office/word/2012/wordml" xmlns:w16cex="http://schemas.microsoft.com/office/word/2018/wordml/cex" xmlns:w16cid="http://schemas.microsoft.com/office/word/2016/wordml/cid" xmlns:w16="http://schemas.microsoft.com/office/word/2018/wordml" xmlns:w16sdtdh="http://schemas.microsoft.com/office/word/2020/wordml/sdtdatahash" xmlns:w16se="http://schemas.microsoft.com/office/word/2015/wordml/symex" mc:Ignorable="w14 w15 w16se w16cid w16 w16cex w16sdtdh">
   <w:docDefaults>
     <w:rPrDefault>
       <w:rPr>
@@ -13317,7 +14941,7 @@
       </w:pPr>
     </w:pPrDefault>
   </w:docDefaults>
-  <w:latentStyles w:defLockedState="0" w:defUIPriority="99" w:defSemiHidden="0" w:defUnhideWhenUsed="0" w:defQFormat="0" w:count="371">
+  <w:latentStyles w:defLockedState="0" w:defUIPriority="99" w:defSemiHidden="0" w:defUnhideWhenUsed="0" w:defQFormat="0" w:count="376">
     <w:lsdException w:name="Normal" w:uiPriority="0" w:qFormat="1"/>
     <w:lsdException w:name="heading 1" w:uiPriority="9" w:qFormat="1"/>
     <w:lsdException w:name="heading 2" w:semiHidden="1" w:uiPriority="9" w:unhideWhenUsed="1" w:qFormat="1"/>
@@ -13423,7 +15047,6 @@
     <w:lsdException w:name="HTML Sample" w:semiHidden="1" w:unhideWhenUsed="1"/>
     <w:lsdException w:name="HTML Typewriter" w:semiHidden="1" w:unhideWhenUsed="1"/>
     <w:lsdException w:name="HTML Variable" w:semiHidden="1" w:unhideWhenUsed="1"/>
-    <w:lsdException w:name="Normal Table" w:semiHidden="1" w:unhideWhenUsed="1"/>
     <w:lsdException w:name="annotation subject" w:semiHidden="1" w:unhideWhenUsed="1"/>
     <w:lsdException w:name="No List" w:semiHidden="1" w:unhideWhenUsed="1"/>
     <w:lsdException w:name="Outline List 1" w:semiHidden="1" w:unhideWhenUsed="1"/>
@@ -13466,11 +15089,8 @@
     <w:lsdException w:name="Table Contemporary" w:semiHidden="1" w:unhideWhenUsed="1"/>
     <w:lsdException w:name="Table Elegant" w:semiHidden="1" w:unhideWhenUsed="1"/>
     <w:lsdException w:name="Table Professional" w:semiHidden="1" w:unhideWhenUsed="1"/>
-    <w:lsdException w:name="Table Subtle 1" w:semiHidden="1" w:unhideWhenUsed="1"/>
     <w:lsdException w:name="Table Subtle 2" w:semiHidden="1" w:unhideWhenUsed="1"/>
     <w:lsdException w:name="Table Web 1" w:semiHidden="1" w:unhideWhenUsed="1"/>
-    <w:lsdException w:name="Table Web 2" w:semiHidden="1" w:unhideWhenUsed="1"/>
-    <w:lsdException w:name="Table Web 3" w:semiHidden="1" w:unhideWhenUsed="1"/>
     <w:lsdException w:name="Balloon Text" w:semiHidden="1" w:unhideWhenUsed="1"/>
     <w:lsdException w:name="Table Grid" w:uiPriority="39"/>
     <w:lsdException w:name="Table Theme" w:semiHidden="1" w:unhideWhenUsed="1"/>
@@ -13689,6 +15309,11 @@
     <w:lsdException w:name="List Table 5 Dark Accent 6" w:uiPriority="50"/>
     <w:lsdException w:name="List Table 6 Colorful Accent 6" w:uiPriority="51"/>
     <w:lsdException w:name="List Table 7 Colorful Accent 6" w:uiPriority="52"/>
+    <w:lsdException w:name="Mention" w:semiHidden="1" w:unhideWhenUsed="1"/>
+    <w:lsdException w:name="Smart Hyperlink" w:semiHidden="1" w:unhideWhenUsed="1"/>
+    <w:lsdException w:name="Hashtag" w:semiHidden="1" w:unhideWhenUsed="1"/>
+    <w:lsdException w:name="Unresolved Mention" w:semiHidden="1" w:unhideWhenUsed="1"/>
+    <w:lsdException w:name="Smart Link" w:semiHidden="1" w:unhideWhenUsed="1"/>
   </w:latentStyles>
   <w:style w:type="paragraph" w:default="1" w:styleId="a">
     <w:name w:val="Normal"/>

</xml_diff>